<commit_message>
Update Lab 8. Interaction between Power Automate and Power Apps.docx
</commit_message>
<xml_diff>
--- a/DOCX/Lab 8. Interaction between Power Automate and Power Apps.docx
+++ b/DOCX/Lab 8. Interaction between Power Automate and Power Apps.docx
@@ -1903,28 +1903,110 @@
     </w:p>
     <w:p>
       <w:pPr>
-        <w:rPr>
-          <w:rFonts w:ascii="Segoe UI" w:eastAsia="Segoe UI" w:hAnsi="Segoe UI" w:cs="Times New Roman"/>
-          <w:sz w:val="20"/>
-        </w:rPr>
-      </w:pPr>
-      <w:r>
-        <w:rPr>
-          <w:rFonts w:ascii="Segoe UI" w:eastAsia="Segoe UI" w:hAnsi="Segoe UI" w:cs="Times New Roman"/>
-          <w:sz w:val="20"/>
-        </w:rPr>
-        <w:br w:type="page"/>
-      </w:r>
-    </w:p>
-    <w:p>
-      <w:pPr>
-        <w:rPr>
-          <w:rFonts w:ascii="Segoe UI" w:eastAsia="Segoe UI" w:hAnsi="Segoe UI" w:cs="Times New Roman"/>
-          <w:sz w:val="20"/>
-        </w:rPr>
-      </w:pPr>
-    </w:p>
-    <w:p/>
+        <w:ind w:left="720" w:hanging="360"/>
+        <w:contextualSpacing/>
+        <w:rPr>
+          <w:rFonts w:ascii="Segoe UI" w:eastAsia="Segoe UI" w:hAnsi="Segoe UI" w:cs="Times New Roman"/>
+          <w:sz w:val="20"/>
+          <w:szCs w:val="20"/>
+        </w:rPr>
+      </w:pPr>
+    </w:p>
+    <w:p>
+      <w:pPr>
+        <w:ind w:left="720" w:hanging="360"/>
+        <w:contextualSpacing/>
+        <w:rPr>
+          <w:rFonts w:ascii="Segoe UI" w:eastAsia="Segoe UI" w:hAnsi="Segoe UI" w:cs="Times New Roman"/>
+          <w:sz w:val="20"/>
+          <w:szCs w:val="20"/>
+        </w:rPr>
+      </w:pPr>
+    </w:p>
+    <w:p>
+      <w:pPr>
+        <w:ind w:left="720" w:hanging="360"/>
+        <w:contextualSpacing/>
+        <w:rPr>
+          <w:rFonts w:ascii="Segoe UI" w:eastAsia="Segoe UI" w:hAnsi="Segoe UI" w:cs="Times New Roman"/>
+          <w:sz w:val="20"/>
+          <w:szCs w:val="20"/>
+        </w:rPr>
+      </w:pPr>
+    </w:p>
+    <w:p>
+      <w:pPr>
+        <w:ind w:left="720" w:hanging="360"/>
+        <w:contextualSpacing/>
+        <w:rPr>
+          <w:rFonts w:ascii="Segoe UI" w:eastAsia="Segoe UI" w:hAnsi="Segoe UI" w:cs="Times New Roman"/>
+          <w:sz w:val="20"/>
+          <w:szCs w:val="20"/>
+        </w:rPr>
+      </w:pPr>
+    </w:p>
+    <w:p>
+      <w:pPr>
+        <w:spacing w:line="256" w:lineRule="auto"/>
+        <w:rPr>
+          <w:rFonts w:ascii="Segoe UI" w:eastAsia="Calibri" w:hAnsi="Segoe UI" w:cs="Times New Roman"/>
+          <w:b/>
+          <w:bCs/>
+          <w:sz w:val="20"/>
+        </w:rPr>
+      </w:pPr>
+      <w:r>
+        <w:rPr>
+          <w:rFonts w:ascii="Segoe UI" w:eastAsia="Calibri" w:hAnsi="Segoe UI" w:cs="Times New Roman"/>
+          <w:b/>
+          <w:bCs/>
+          <w:sz w:val="20"/>
+        </w:rPr>
+        <w:t>We need your feedback</w:t>
+      </w:r>
+    </w:p>
+    <w:p>
+      <w:pPr>
+        <w:spacing w:line="256" w:lineRule="auto"/>
+        <w:rPr>
+          <w:rFonts w:ascii="Segoe UI" w:eastAsia="Calibri" w:hAnsi="Segoe UI" w:cs="Times New Roman"/>
+          <w:sz w:val="20"/>
+        </w:rPr>
+      </w:pPr>
+      <w:r>
+        <w:rPr>
+          <w:rFonts w:ascii="Segoe UI" w:eastAsia="Calibri" w:hAnsi="Segoe UI" w:cs="Times New Roman"/>
+          <w:sz w:val="20"/>
+        </w:rPr>
+        <w:t xml:space="preserve">Do you want to report an issue or to suggest something? We need your feedback: </w:t>
+      </w:r>
+      <w:hyperlink r:id="rId23" w:history="1">
+        <w:r>
+          <w:rPr>
+            <w:rFonts w:ascii="Segoe UI" w:eastAsia="Calibri" w:hAnsi="Segoe UI" w:cs="Times New Roman"/>
+            <w:color w:val="0563C1" w:themeColor="hyperlink"/>
+            <w:sz w:val="20"/>
+            <w:u w:val="single"/>
+          </w:rPr>
+          <w:t>https://github.com/Power-Automate-in-a-day/Training-by-the-community/issues</w:t>
+        </w:r>
+      </w:hyperlink>
+      <w:r>
+        <w:rPr>
+          <w:rFonts w:ascii="Segoe UI" w:eastAsia="Calibri" w:hAnsi="Segoe UI" w:cs="Times New Roman"/>
+          <w:sz w:val="20"/>
+        </w:rPr>
+        <w:t xml:space="preserve"> </w:t>
+      </w:r>
+    </w:p>
+    <w:p>
+      <w:pPr>
+        <w:rPr>
+          <w:rFonts w:ascii="Segoe UI" w:eastAsia="Segoe UI" w:hAnsi="Segoe UI" w:cs="Times New Roman"/>
+          <w:sz w:val="20"/>
+        </w:rPr>
+      </w:pPr>
+    </w:p>
     <w:sectPr>
       <w:pgSz w:w="12240" w:h="15840"/>
       <w:pgMar w:top="1440" w:right="1440" w:bottom="1440" w:left="1440" w:header="720" w:footer="720" w:gutter="0"/>

</xml_diff>

<commit_message>
only update one screen shot for power automate
only update one screen shot for power automate
</commit_message>
<xml_diff>
--- a/DOCX/Lab 8. Interaction between Power Automate and Power Apps.docx
+++ b/DOCX/Lab 8. Interaction between Power Automate and Power Apps.docx
@@ -1,31 +1,44 @@
 
 <file path=word/document.xml><?xml version="1.0" encoding="utf-8"?>
-<w:document xmlns:wpc="http://schemas.microsoft.com/office/word/2010/wordprocessingCanvas" xmlns:cx="http://schemas.microsoft.com/office/drawing/2014/chartex" xmlns:cx1="http://schemas.microsoft.com/office/drawing/2015/9/8/chartex" xmlns:cx2="http://schemas.microsoft.com/office/drawing/2015/10/21/chartex" xmlns:cx3="http://schemas.microsoft.com/office/drawing/2016/5/9/chartex" xmlns:cx4="http://schemas.microsoft.com/office/drawing/2016/5/10/chartex" xmlns:cx5="http://schemas.microsoft.com/office/drawing/2016/5/11/chartex" xmlns:cx6="http://schemas.microsoft.com/office/drawing/2016/5/12/chartex" xmlns:cx7="http://schemas.microsoft.com/office/drawing/2016/5/13/chartex" xmlns:cx8="http://schemas.microsoft.com/office/drawing/2016/5/14/chartex" xmlns:mc="http://schemas.openxmlformats.org/markup-compatibility/2006" xmlns:aink="http://schemas.microsoft.com/office/drawing/2016/ink" xmlns:am3d="http://schemas.microsoft.com/office/drawing/2017/model3d" xmlns:o="urn:schemas-microsoft-com:office:office" xmlns:r="http://schemas.openxmlformats.org/officeDocument/2006/relationships" xmlns:m="http://schemas.openxmlformats.org/officeDocument/2006/math" xmlns:v="urn:schemas-microsoft-com:vml" xmlns:wp14="http://schemas.microsoft.com/office/word/2010/wordprocessingDrawing" xmlns:wp="http://schemas.openxmlformats.org/drawingml/2006/wordprocessingDrawing" xmlns:w10="urn:schemas-microsoft-com:office:word" xmlns:w="http://schemas.openxmlformats.org/wordprocessingml/2006/main" xmlns:w14="http://schemas.microsoft.com/office/word/2010/wordml" xmlns:w15="http://schemas.microsoft.com/office/word/2012/wordml" xmlns:w16cex="http://schemas.microsoft.com/office/word/2018/wordml/cex" xmlns:w16cid="http://schemas.microsoft.com/office/word/2016/wordml/cid" xmlns:w16="http://schemas.microsoft.com/office/word/2018/wordml" xmlns:w16se="http://schemas.microsoft.com/office/word/2015/wordml/symex" xmlns:wpg="http://schemas.microsoft.com/office/word/2010/wordprocessingGroup" xmlns:wpi="http://schemas.microsoft.com/office/word/2010/wordprocessingInk" xmlns:wne="http://schemas.microsoft.com/office/word/2006/wordml" xmlns:wps="http://schemas.microsoft.com/office/word/2010/wordprocessingShape" mc:Ignorable="w14 w15 w16se w16cid w16 w16cex wp14">
+<w:document xmlns:wpc="http://schemas.microsoft.com/office/word/2010/wordprocessingCanvas" xmlns:cx="http://schemas.microsoft.com/office/drawing/2014/chartex" xmlns:cx1="http://schemas.microsoft.com/office/drawing/2015/9/8/chartex" xmlns:cx2="http://schemas.microsoft.com/office/drawing/2015/10/21/chartex" xmlns:cx3="http://schemas.microsoft.com/office/drawing/2016/5/9/chartex" xmlns:cx4="http://schemas.microsoft.com/office/drawing/2016/5/10/chartex" xmlns:cx5="http://schemas.microsoft.com/office/drawing/2016/5/11/chartex" xmlns:cx6="http://schemas.microsoft.com/office/drawing/2016/5/12/chartex" xmlns:cx7="http://schemas.microsoft.com/office/drawing/2016/5/13/chartex" xmlns:cx8="http://schemas.microsoft.com/office/drawing/2016/5/14/chartex" xmlns:mc="http://schemas.openxmlformats.org/markup-compatibility/2006" xmlns:aink="http://schemas.microsoft.com/office/drawing/2016/ink" xmlns:am3d="http://schemas.microsoft.com/office/drawing/2017/model3d" xmlns:o="urn:schemas-microsoft-com:office:office" xmlns:r="http://schemas.openxmlformats.org/officeDocument/2006/relationships" xmlns:m="http://schemas.openxmlformats.org/officeDocument/2006/math" xmlns:v="urn:schemas-microsoft-com:vml" xmlns:wp14="http://schemas.microsoft.com/office/word/2010/wordprocessingDrawing" xmlns:wp="http://schemas.openxmlformats.org/drawingml/2006/wordprocessingDrawing" xmlns:w10="urn:schemas-microsoft-com:office:word" xmlns:w="http://schemas.openxmlformats.org/wordprocessingml/2006/main" xmlns:w14="http://schemas.microsoft.com/office/word/2010/wordml" xmlns:w15="http://schemas.microsoft.com/office/word/2012/wordml" xmlns:w16cid="http://schemas.microsoft.com/office/word/2016/wordml/cid" xmlns:w16se="http://schemas.microsoft.com/office/word/2015/wordml/symex" xmlns:wpg="http://schemas.microsoft.com/office/word/2010/wordprocessingGroup" xmlns:wpi="http://schemas.microsoft.com/office/word/2010/wordprocessingInk" xmlns:wne="http://schemas.microsoft.com/office/word/2006/wordml" xmlns:wps="http://schemas.microsoft.com/office/word/2010/wordprocessingShape" mc:Ignorable="w14 w15 w16se w16cid wp14">
   <w:body>
     <w:p>
       <w:pPr>
-        <w:keepNext/>
-        <w:keepLines/>
-        <w:spacing w:after="120"/>
-        <w:outlineLvl w:val="1"/>
-        <w:rPr>
-          <w:rFonts w:ascii="Segoe UI" w:eastAsia="MS Gothic" w:hAnsi="Segoe UI" w:cs="Segoe UI"/>
-          <w:color w:val="0078D7"/>
-          <w:sz w:val="36"/>
+        <w:pStyle w:val="Heading1"/>
+        <w:rPr>
+          <w:rFonts w:ascii="Segoe UI" w:hAnsi="Segoe UI" w:cs="Segoe UI"/>
+          <w:color w:val="0070C0"/>
+          <w:sz w:val="40"/>
           <w:szCs w:val="40"/>
-        </w:rPr>
-      </w:pPr>
-      <w:bookmarkStart w:id="0" w:name="_Toc41060368"/>
-      <w:r>
-        <w:rPr>
-          <w:rFonts w:ascii="Segoe UI" w:eastAsia="MS Gothic" w:hAnsi="Segoe UI" w:cs="Segoe UI"/>
-          <w:color w:val="0078D7"/>
-          <w:sz w:val="36"/>
+          <w:rPrChange w:id="0" w:author="Dattatray Patil (Contractor)" w:date="2021-02-15T13:34:00Z">
+            <w:rPr>
+              <w:rFonts w:ascii="Segoe UI" w:eastAsia="MS Gothic" w:hAnsi="Segoe UI" w:cs="Segoe UI"/>
+              <w:color w:val="0070C0"/>
+              <w:sz w:val="40"/>
+              <w:szCs w:val="40"/>
+            </w:rPr>
+          </w:rPrChange>
+        </w:rPr>
+      </w:pPr>
+      <w:bookmarkStart w:id="1" w:name="_Toc41060368"/>
+      <w:r>
+        <w:rPr>
+          <w:rFonts w:ascii="Segoe UI" w:hAnsi="Segoe UI" w:cs="Segoe UI"/>
+          <w:color w:val="0070C0"/>
+          <w:sz w:val="40"/>
           <w:szCs w:val="40"/>
+          <w:rPrChange w:id="2" w:author="Dattatray Patil (Contractor)" w:date="2021-02-15T13:34:00Z">
+            <w:rPr>
+              <w:rFonts w:ascii="Segoe UI" w:eastAsia="MS Gothic" w:hAnsi="Segoe UI" w:cs="Segoe UI"/>
+              <w:color w:val="0070C0"/>
+              <w:sz w:val="40"/>
+              <w:szCs w:val="40"/>
+            </w:rPr>
+          </w:rPrChange>
         </w:rPr>
         <w:t>Lab 8. Interaction between Power Automate and Power Apps</w:t>
       </w:r>
-      <w:bookmarkEnd w:id="0"/>
+      <w:bookmarkEnd w:id="1"/>
     </w:p>
     <w:p>
       <w:pPr>
@@ -179,28 +192,44 @@
     </w:p>
     <w:p>
       <w:pPr>
-        <w:keepNext/>
-        <w:keepLines/>
-        <w:spacing w:before="240" w:after="60"/>
-        <w:outlineLvl w:val="3"/>
-        <w:rPr>
-          <w:rFonts w:ascii="Segoe UI" w:eastAsia="Times New Roman" w:hAnsi="Segoe UI" w:cs="Segoe UI"/>
-          <w:iCs/>
-          <w:color w:val="0078D7"/>
+        <w:pStyle w:val="Heading2"/>
+        <w:rPr>
+          <w:rFonts w:ascii="Segoe UI" w:hAnsi="Segoe UI" w:cs="Segoe UI"/>
+          <w:color w:val="0070C0"/>
           <w:sz w:val="28"/>
-        </w:rPr>
-      </w:pPr>
-      <w:bookmarkStart w:id="1" w:name="_Toc41060369"/>
-      <w:r>
-        <w:rPr>
-          <w:rFonts w:ascii="Segoe UI" w:eastAsia="Times New Roman" w:hAnsi="Segoe UI" w:cs="Segoe UI"/>
-          <w:iCs/>
-          <w:color w:val="0078D7"/>
+          <w:szCs w:val="28"/>
+          <w:rPrChange w:id="3" w:author="Dattatray Patil (Contractor)" w:date="2021-02-15T13:34:00Z">
+            <w:rPr>
+              <w:rFonts w:ascii="Segoe UI" w:eastAsia="Times New Roman" w:hAnsi="Segoe UI" w:cs="Segoe UI"/>
+              <w:sz w:val="28"/>
+              <w:szCs w:val="28"/>
+            </w:rPr>
+          </w:rPrChange>
+        </w:rPr>
+        <w:pPrChange w:id="4" w:author="Dattatray Patil (Contractor)" w:date="2021-02-15T13:34:00Z">
+          <w:pPr>
+            <w:pStyle w:val="Heading2"/>
+          </w:pPr>
+        </w:pPrChange>
+      </w:pPr>
+      <w:bookmarkStart w:id="5" w:name="_Toc41060369"/>
+      <w:r>
+        <w:rPr>
+          <w:rFonts w:ascii="Segoe UI" w:hAnsi="Segoe UI" w:cs="Segoe UI"/>
+          <w:color w:val="0070C0"/>
           <w:sz w:val="28"/>
+          <w:szCs w:val="28"/>
+          <w:rPrChange w:id="6" w:author="Dattatray Patil (Contractor)" w:date="2021-02-15T13:34:00Z">
+            <w:rPr>
+              <w:rFonts w:ascii="Segoe UI" w:eastAsia="Times New Roman" w:hAnsi="Segoe UI" w:cs="Segoe UI"/>
+              <w:sz w:val="28"/>
+              <w:szCs w:val="28"/>
+            </w:rPr>
+          </w:rPrChange>
         </w:rPr>
         <w:t>Tasks</w:t>
       </w:r>
-      <w:bookmarkEnd w:id="1"/>
+      <w:bookmarkEnd w:id="5"/>
     </w:p>
     <w:p>
       <w:pPr>
@@ -232,14 +261,146 @@
     </w:p>
     <w:p>
       <w:pPr>
-        <w:rPr>
-          <w:rFonts w:ascii="Segoe UI" w:eastAsia="Segoe UI" w:hAnsi="Segoe UI" w:cs="Times New Roman"/>
-          <w:sz w:val="20"/>
-        </w:rPr>
-      </w:pPr>
-    </w:p>
-    <w:p>
-      <w:pPr>
+        <w:ind w:left="720"/>
+        <w:rPr>
+          <w:rFonts w:ascii="Segoe UI" w:eastAsia="Segoe UI" w:hAnsi="Segoe UI" w:cs="Times New Roman"/>
+          <w:sz w:val="20"/>
+        </w:rPr>
+        <w:pPrChange w:id="7" w:author="Dattatray Patil (Contractor)" w:date="2021-02-15T13:34:00Z">
+          <w:pPr/>
+        </w:pPrChange>
+      </w:pPr>
+      <w:ins w:id="8" w:author="Dattatray Patil (Contractor)" w:date="2021-02-15T13:33:00Z">
+        <w:r>
+          <w:rPr>
+            <w:noProof/>
+          </w:rPr>
+          <w:drawing>
+            <wp:inline distT="0" distB="0" distL="0" distR="0" wp14:anchorId="58AC484D" wp14:editId="6A2B038F">
+              <wp:extent cx="4826216" cy="3041650"/>
+              <wp:effectExtent l="19050" t="19050" r="12700" b="25400"/>
+              <wp:docPr id="4" name="Picture 4"/>
+              <wp:cNvGraphicFramePr>
+                <a:graphicFrameLocks xmlns:a="http://schemas.openxmlformats.org/drawingml/2006/main" noChangeAspect="1"/>
+              </wp:cNvGraphicFramePr>
+              <a:graphic xmlns:a="http://schemas.openxmlformats.org/drawingml/2006/main">
+                <a:graphicData uri="http://schemas.openxmlformats.org/drawingml/2006/picture">
+                  <pic:pic xmlns:pic="http://schemas.openxmlformats.org/drawingml/2006/picture">
+                    <pic:nvPicPr>
+                      <pic:cNvPr id="1" name=""/>
+                      <pic:cNvPicPr/>
+                    </pic:nvPicPr>
+                    <pic:blipFill>
+                      <a:blip r:embed="rId7"/>
+                      <a:stretch>
+                        <a:fillRect/>
+                      </a:stretch>
+                    </pic:blipFill>
+                    <pic:spPr>
+                      <a:xfrm>
+                        <a:off x="0" y="0"/>
+                        <a:ext cx="4874372" cy="3072000"/>
+                      </a:xfrm>
+                      <a:prstGeom prst="rect">
+                        <a:avLst/>
+                      </a:prstGeom>
+                      <a:ln>
+                        <a:solidFill>
+                          <a:schemeClr val="bg1">
+                            <a:lumMod val="85000"/>
+                          </a:schemeClr>
+                        </a:solidFill>
+                      </a:ln>
+                    </pic:spPr>
+                  </pic:pic>
+                </a:graphicData>
+              </a:graphic>
+            </wp:inline>
+          </w:drawing>
+        </w:r>
+      </w:ins>
+    </w:p>
+    <w:p>
+      <w:pPr>
+        <w:rPr>
+          <w:rFonts w:ascii="Segoe UI" w:eastAsia="Segoe UI" w:hAnsi="Segoe UI" w:cs="Times New Roman"/>
+          <w:sz w:val="20"/>
+        </w:rPr>
+      </w:pPr>
+      <w:del w:id="9" w:author="Dattatray Patil (Contractor)" w:date="2021-02-15T13:33:00Z">
+        <w:r>
+          <w:rPr>
+            <w:rFonts w:ascii="Segoe UI" w:eastAsia="Segoe UI" w:hAnsi="Segoe UI" w:cs="Times New Roman"/>
+            <w:noProof/>
+            <w:sz w:val="20"/>
+          </w:rPr>
+          <w:drawing>
+            <wp:inline distT="0" distB="0" distL="0" distR="0" wp14:anchorId="38E00870" wp14:editId="7A36ECF3">
+              <wp:extent cx="6858000" cy="2063750"/>
+              <wp:effectExtent l="0" t="0" r="0" b="0"/>
+              <wp:docPr id="1813661998" name="Picture 1208665415"/>
+              <wp:cNvGraphicFramePr>
+                <a:graphicFrameLocks xmlns:a="http://schemas.openxmlformats.org/drawingml/2006/main" noChangeAspect="1"/>
+              </wp:cNvGraphicFramePr>
+              <a:graphic xmlns:a="http://schemas.openxmlformats.org/drawingml/2006/main">
+                <a:graphicData uri="http://schemas.openxmlformats.org/drawingml/2006/picture">
+                  <pic:pic xmlns:pic="http://schemas.openxmlformats.org/drawingml/2006/picture">
+                    <pic:nvPicPr>
+                      <pic:cNvPr id="0" name="Picture 1208665415"/>
+                      <pic:cNvPicPr/>
+                    </pic:nvPicPr>
+                    <pic:blipFill>
+                      <a:blip r:embed="rId8">
+                        <a:extLst>
+                          <a:ext uri="{28A0092B-C50C-407E-A947-70E740481C1C}">
+                            <a14:useLocalDpi xmlns:a14="http://schemas.microsoft.com/office/drawing/2010/main" val="0"/>
+                          </a:ext>
+                        </a:extLst>
+                      </a:blip>
+                      <a:stretch>
+                        <a:fillRect/>
+                      </a:stretch>
+                    </pic:blipFill>
+                    <pic:spPr>
+                      <a:xfrm>
+                        <a:off x="0" y="0"/>
+                        <a:ext cx="6858000" cy="2063750"/>
+                      </a:xfrm>
+                      <a:prstGeom prst="rect">
+                        <a:avLst/>
+                      </a:prstGeom>
+                    </pic:spPr>
+                  </pic:pic>
+                </a:graphicData>
+              </a:graphic>
+            </wp:inline>
+          </w:drawing>
+        </w:r>
+      </w:del>
+    </w:p>
+    <w:p>
+      <w:pPr>
+        <w:numPr>
+          <w:ilvl w:val="0"/>
+          <w:numId w:val="2"/>
+        </w:numPr>
+        <w:contextualSpacing/>
+        <w:rPr>
+          <w:rFonts w:ascii="Segoe UI" w:eastAsia="Segoe UI" w:hAnsi="Segoe UI" w:cs="Times New Roman"/>
+          <w:sz w:val="20"/>
+        </w:rPr>
+      </w:pPr>
+      <w:r>
+        <w:rPr>
+          <w:rFonts w:ascii="Segoe UI" w:eastAsia="Segoe UI" w:hAnsi="Segoe UI" w:cs="Times New Roman"/>
+          <w:sz w:val="20"/>
+        </w:rPr>
+        <w:t>In this Flow, add 2 Compose actions and rename them accordingly:</w:t>
+      </w:r>
+    </w:p>
+    <w:p>
+      <w:pPr>
+        <w:jc w:val="center"/>
         <w:rPr>
           <w:rFonts w:ascii="Segoe UI" w:eastAsia="Segoe UI" w:hAnsi="Segoe UI" w:cs="Times New Roman"/>
           <w:sz w:val="20"/>
@@ -251,11 +412,12 @@
           <w:noProof/>
           <w:sz w:val="20"/>
         </w:rPr>
+        <w:lastRenderedPageBreak/>
         <w:drawing>
-          <wp:inline distT="0" distB="0" distL="0" distR="0" wp14:anchorId="38E00870" wp14:editId="05B08669">
-            <wp:extent cx="6858000" cy="2063750"/>
-            <wp:effectExtent l="0" t="0" r="0" b="0"/>
-            <wp:docPr id="1813661998" name="Picture 1208665415"/>
+          <wp:inline distT="0" distB="0" distL="0" distR="0" wp14:anchorId="602115D3" wp14:editId="3099E2C1">
+            <wp:extent cx="4470400" cy="3064149"/>
+            <wp:effectExtent l="19050" t="19050" r="25400" b="22225"/>
+            <wp:docPr id="1508014866" name="Picture 59"/>
             <wp:cNvGraphicFramePr>
               <a:graphicFrameLocks xmlns:a="http://schemas.openxmlformats.org/drawingml/2006/main" noChangeAspect="1"/>
             </wp:cNvGraphicFramePr>
@@ -263,11 +425,11 @@
               <a:graphicData uri="http://schemas.openxmlformats.org/drawingml/2006/picture">
                 <pic:pic xmlns:pic="http://schemas.openxmlformats.org/drawingml/2006/picture">
                   <pic:nvPicPr>
-                    <pic:cNvPr id="0" name="Picture 1208665415"/>
+                    <pic:cNvPr id="0" name="Picture 59"/>
                     <pic:cNvPicPr/>
                   </pic:nvPicPr>
                   <pic:blipFill>
-                    <a:blip r:embed="rId5">
+                    <a:blip r:embed="rId9">
                       <a:extLst>
                         <a:ext uri="{28A0092B-C50C-407E-A947-70E740481C1C}">
                           <a14:useLocalDpi xmlns:a14="http://schemas.microsoft.com/office/drawing/2010/main" val="0"/>
@@ -281,89 +443,18 @@
                   <pic:spPr>
                     <a:xfrm>
                       <a:off x="0" y="0"/>
-                      <a:ext cx="6858000" cy="2063750"/>
+                      <a:ext cx="4480519" cy="3071085"/>
                     </a:xfrm>
                     <a:prstGeom prst="rect">
                       <a:avLst/>
                     </a:prstGeom>
-                  </pic:spPr>
-                </pic:pic>
-              </a:graphicData>
-            </a:graphic>
-          </wp:inline>
-        </w:drawing>
-      </w:r>
-    </w:p>
-    <w:p>
-      <w:pPr>
-        <w:numPr>
-          <w:ilvl w:val="0"/>
-          <w:numId w:val="2"/>
-        </w:numPr>
-        <w:contextualSpacing/>
-        <w:rPr>
-          <w:rFonts w:ascii="Segoe UI" w:eastAsia="Segoe UI" w:hAnsi="Segoe UI" w:cs="Times New Roman"/>
-          <w:sz w:val="20"/>
-        </w:rPr>
-      </w:pPr>
-      <w:r>
-        <w:rPr>
-          <w:rFonts w:ascii="Segoe UI" w:eastAsia="Segoe UI" w:hAnsi="Segoe UI" w:cs="Times New Roman"/>
-          <w:sz w:val="20"/>
-        </w:rPr>
-        <w:t>In this Flow, add 2 Compose actions and rename them accordingly:</w:t>
-      </w:r>
-    </w:p>
-    <w:p>
-      <w:pPr>
-        <w:jc w:val="center"/>
-        <w:rPr>
-          <w:rFonts w:ascii="Segoe UI" w:eastAsia="Segoe UI" w:hAnsi="Segoe UI" w:cs="Times New Roman"/>
-          <w:sz w:val="20"/>
-        </w:rPr>
-      </w:pPr>
-      <w:r>
-        <w:rPr>
-          <w:rFonts w:ascii="Segoe UI" w:eastAsia="Segoe UI" w:hAnsi="Segoe UI" w:cs="Times New Roman"/>
-          <w:noProof/>
-          <w:sz w:val="20"/>
-        </w:rPr>
-        <w:lastRenderedPageBreak/>
-        <w:drawing>
-          <wp:inline distT="0" distB="0" distL="0" distR="0" wp14:anchorId="602115D3" wp14:editId="704F3BE1">
-            <wp:extent cx="4970628" cy="3407020"/>
-            <wp:effectExtent l="0" t="0" r="1905" b="3175"/>
-            <wp:docPr id="1508014866" name="Picture 59"/>
-            <wp:cNvGraphicFramePr>
-              <a:graphicFrameLocks xmlns:a="http://schemas.openxmlformats.org/drawingml/2006/main" noChangeAspect="1"/>
-            </wp:cNvGraphicFramePr>
-            <a:graphic xmlns:a="http://schemas.openxmlformats.org/drawingml/2006/main">
-              <a:graphicData uri="http://schemas.openxmlformats.org/drawingml/2006/picture">
-                <pic:pic xmlns:pic="http://schemas.openxmlformats.org/drawingml/2006/picture">
-                  <pic:nvPicPr>
-                    <pic:cNvPr id="0" name="Picture 59"/>
-                    <pic:cNvPicPr/>
-                  </pic:nvPicPr>
-                  <pic:blipFill>
-                    <a:blip r:embed="rId6">
-                      <a:extLst>
-                        <a:ext uri="{28A0092B-C50C-407E-A947-70E740481C1C}">
-                          <a14:useLocalDpi xmlns:a14="http://schemas.microsoft.com/office/drawing/2010/main" val="0"/>
-                        </a:ext>
-                      </a:extLst>
-                    </a:blip>
-                    <a:stretch>
-                      <a:fillRect/>
-                    </a:stretch>
-                  </pic:blipFill>
-                  <pic:spPr>
-                    <a:xfrm>
-                      <a:off x="0" y="0"/>
-                      <a:ext cx="4970628" cy="3407020"/>
-                    </a:xfrm>
-                    <a:prstGeom prst="rect">
-                      <a:avLst/>
-                    </a:prstGeom>
+                    <a:ln>
+                      <a:solidFill>
+                        <a:schemeClr val="bg1">
+                          <a:lumMod val="85000"/>
+                        </a:schemeClr>
+                      </a:solidFill>
+                    </a:ln>
                   </pic:spPr>
                 </pic:pic>
               </a:graphicData>
@@ -439,7 +530,7 @@
                     <pic:cNvPicPr/>
                   </pic:nvPicPr>
                   <pic:blipFill>
-                    <a:blip r:embed="rId7">
+                    <a:blip r:embed="rId10">
                       <a:extLst>
                         <a:ext uri="{28A0092B-C50C-407E-A947-70E740481C1C}">
                           <a14:useLocalDpi xmlns:a14="http://schemas.microsoft.com/office/drawing/2010/main" val="0"/>
@@ -562,7 +653,7 @@
                     <pic:cNvPicPr/>
                   </pic:nvPicPr>
                   <pic:blipFill>
-                    <a:blip r:embed="rId8">
+                    <a:blip r:embed="rId11">
                       <a:extLst>
                         <a:ext uri="{28A0092B-C50C-407E-A947-70E740481C1C}">
                           <a14:useLocalDpi xmlns:a14="http://schemas.microsoft.com/office/drawing/2010/main" val="0"/>
@@ -647,7 +738,23 @@
           <w:rFonts w:ascii="Segoe UI" w:eastAsia="Segoe UI" w:hAnsi="Segoe UI" w:cs="Times New Roman"/>
           <w:sz w:val="20"/>
         </w:rPr>
-        <w:t xml:space="preserve">, name it </w:t>
+        <w:t xml:space="preserve">, name </w:t>
+      </w:r>
+      <w:proofErr w:type="gramStart"/>
+      <w:r>
+        <w:rPr>
+          <w:rFonts w:ascii="Segoe UI" w:eastAsia="Segoe UI" w:hAnsi="Segoe UI" w:cs="Times New Roman"/>
+          <w:sz w:val="20"/>
+        </w:rPr>
+        <w:t>it</w:t>
+      </w:r>
+      <w:proofErr w:type="gramEnd"/>
+      <w:r>
+        <w:rPr>
+          <w:rFonts w:ascii="Segoe UI" w:eastAsia="Segoe UI" w:hAnsi="Segoe UI" w:cs="Times New Roman"/>
+          <w:sz w:val="20"/>
+        </w:rPr>
+        <w:t xml:space="preserve"> </w:t>
       </w:r>
       <w:r>
         <w:rPr>
@@ -743,7 +850,7 @@
                     </pic:cNvPicPr>
                   </pic:nvPicPr>
                   <pic:blipFill>
-                    <a:blip r:embed="rId9">
+                    <a:blip r:embed="rId12">
                       <a:extLst>
                         <a:ext uri="{28A0092B-C50C-407E-A947-70E740481C1C}">
                           <a14:useLocalDpi xmlns:a14="http://schemas.microsoft.com/office/drawing/2010/main" val="0"/>
@@ -863,7 +970,7 @@
                     <pic:cNvPicPr/>
                   </pic:nvPicPr>
                   <pic:blipFill>
-                    <a:blip r:embed="rId10">
+                    <a:blip r:embed="rId13">
                       <a:extLst>
                         <a:ext uri="{28A0092B-C50C-407E-A947-70E740481C1C}">
                           <a14:useLocalDpi xmlns:a14="http://schemas.microsoft.com/office/drawing/2010/main" val="0"/>
@@ -905,9 +1012,9 @@
           <w:sz w:val="20"/>
         </w:rPr>
         <w:drawing>
-          <wp:inline distT="0" distB="0" distL="0" distR="0" wp14:anchorId="56F1E256" wp14:editId="1884D523">
-            <wp:extent cx="5684048" cy="2076256"/>
-            <wp:effectExtent l="0" t="0" r="0" b="635"/>
+          <wp:inline distT="0" distB="0" distL="0" distR="0" wp14:anchorId="56F1E256" wp14:editId="46A5FF29">
+            <wp:extent cx="4603750" cy="1681647"/>
+            <wp:effectExtent l="0" t="0" r="6350" b="0"/>
             <wp:docPr id="125300995" name="Picture 1208665420"/>
             <wp:cNvGraphicFramePr>
               <a:graphicFrameLocks xmlns:a="http://schemas.openxmlformats.org/drawingml/2006/main" noChangeAspect="1"/>
@@ -920,7 +1027,7 @@
                     <pic:cNvPicPr/>
                   </pic:nvPicPr>
                   <pic:blipFill>
-                    <a:blip r:embed="rId11">
+                    <a:blip r:embed="rId14">
                       <a:extLst>
                         <a:ext uri="{28A0092B-C50C-407E-A947-70E740481C1C}">
                           <a14:useLocalDpi xmlns:a14="http://schemas.microsoft.com/office/drawing/2010/main" val="0"/>
@@ -934,7 +1041,7 @@
                   <pic:spPr>
                     <a:xfrm>
                       <a:off x="0" y="0"/>
-                      <a:ext cx="5684048" cy="2076256"/>
+                      <a:ext cx="4629538" cy="1691067"/>
                     </a:xfrm>
                     <a:prstGeom prst="rect">
                       <a:avLst/>
@@ -1071,9 +1178,9 @@
           <w:sz w:val="20"/>
         </w:rPr>
         <w:drawing>
-          <wp:inline distT="0" distB="0" distL="0" distR="0" wp14:anchorId="3AF155AA" wp14:editId="57702C34">
-            <wp:extent cx="3019425" cy="1668020"/>
-            <wp:effectExtent l="0" t="0" r="0" b="8890"/>
+          <wp:inline distT="0" distB="0" distL="0" distR="0" wp14:anchorId="3AF155AA" wp14:editId="69F7FDE2">
+            <wp:extent cx="2667000" cy="1473330"/>
+            <wp:effectExtent l="19050" t="19050" r="19050" b="12700"/>
             <wp:docPr id="824732838" name="Picture 1208665421"/>
             <wp:cNvGraphicFramePr>
               <a:graphicFrameLocks xmlns:a="http://schemas.openxmlformats.org/drawingml/2006/main" noChangeAspect="1"/>
@@ -1086,7 +1193,7 @@
                     <pic:cNvPicPr/>
                   </pic:nvPicPr>
                   <pic:blipFill>
-                    <a:blip r:embed="rId12">
+                    <a:blip r:embed="rId15">
                       <a:extLst>
                         <a:ext uri="{28A0092B-C50C-407E-A947-70E740481C1C}">
                           <a14:useLocalDpi xmlns:a14="http://schemas.microsoft.com/office/drawing/2010/main" val="0"/>
@@ -1100,11 +1207,18 @@
                   <pic:spPr>
                     <a:xfrm>
                       <a:off x="0" y="0"/>
-                      <a:ext cx="3019425" cy="1668020"/>
+                      <a:ext cx="2673648" cy="1477002"/>
                     </a:xfrm>
                     <a:prstGeom prst="rect">
                       <a:avLst/>
                     </a:prstGeom>
+                    <a:ln>
+                      <a:solidFill>
+                        <a:schemeClr val="bg1">
+                          <a:lumMod val="85000"/>
+                        </a:schemeClr>
+                      </a:solidFill>
+                    </a:ln>
                   </pic:spPr>
                 </pic:pic>
               </a:graphicData>
@@ -1141,7 +1255,7 @@
         </w:rPr>
         <w:t xml:space="preserve">Canvas </w:t>
       </w:r>
-      <w:commentRangeStart w:id="2"/>
+      <w:commentRangeStart w:id="10"/>
       <w:r>
         <w:rPr>
           <w:rFonts w:ascii="Segoe UI" w:eastAsia="Segoe UI" w:hAnsi="Segoe UI" w:cs="Times New Roman"/>
@@ -1151,15 +1265,15 @@
         </w:rPr>
         <w:t>app</w:t>
       </w:r>
-      <w:commentRangeEnd w:id="2"/>
-      <w:r>
-        <w:rPr>
-          <w:rFonts w:ascii="Segoe UI" w:eastAsia="Segoe UI" w:hAnsi="Segoe UI" w:cs="Times New Roman"/>
-          <w:b/>
-          <w:bCs/>
-          <w:sz w:val="20"/>
-        </w:rPr>
-        <w:commentReference w:id="2"/>
+      <w:commentRangeEnd w:id="10"/>
+      <w:r>
+        <w:rPr>
+          <w:rFonts w:ascii="Segoe UI" w:eastAsia="Segoe UI" w:hAnsi="Segoe UI" w:cs="Times New Roman"/>
+          <w:b/>
+          <w:bCs/>
+          <w:sz w:val="20"/>
+        </w:rPr>
+        <w:commentReference w:id="10"/>
       </w:r>
       <w:r>
         <w:rPr>
@@ -1186,60 +1300,60 @@
           <w:rFonts w:ascii="Segoe UI" w:eastAsia="Segoe UI" w:hAnsi="Segoe UI" w:cs="Times New Roman"/>
           <w:sz w:val="20"/>
         </w:rPr>
+        <w:t xml:space="preserve">Click </w:t>
+      </w:r>
+      <w:r>
+        <w:rPr>
+          <w:rFonts w:ascii="Segoe UI" w:eastAsia="Segoe UI" w:hAnsi="Segoe UI" w:cs="Times New Roman"/>
+          <w:b/>
+          <w:bCs/>
+          <w:sz w:val="20"/>
+        </w:rPr>
+        <w:t>Phone Layout</w:t>
+      </w:r>
+      <w:r>
+        <w:rPr>
+          <w:rFonts w:ascii="Segoe UI" w:eastAsia="Segoe UI" w:hAnsi="Segoe UI" w:cs="Times New Roman"/>
+          <w:sz w:val="20"/>
+        </w:rPr>
+        <w:t xml:space="preserve">. The </w:t>
+      </w:r>
+      <w:r>
+        <w:rPr>
+          <w:rFonts w:ascii="Segoe UI" w:eastAsia="Segoe UI" w:hAnsi="Segoe UI" w:cs="Times New Roman"/>
+          <w:b/>
+          <w:bCs/>
+          <w:sz w:val="20"/>
+        </w:rPr>
+        <w:t>PowerApps Designer</w:t>
+      </w:r>
+      <w:r>
+        <w:rPr>
+          <w:rFonts w:ascii="Segoe UI" w:eastAsia="Segoe UI" w:hAnsi="Segoe UI" w:cs="Times New Roman"/>
+          <w:sz w:val="20"/>
+        </w:rPr>
+        <w:t xml:space="preserve"> should show-up:</w:t>
+      </w:r>
+    </w:p>
+    <w:p>
+      <w:pPr>
+        <w:jc w:val="center"/>
+        <w:rPr>
+          <w:rFonts w:ascii="Segoe UI" w:eastAsia="Segoe UI" w:hAnsi="Segoe UI" w:cs="Times New Roman"/>
+          <w:sz w:val="20"/>
+        </w:rPr>
+      </w:pPr>
+      <w:r>
+        <w:rPr>
+          <w:rFonts w:ascii="Segoe UI" w:eastAsia="Segoe UI" w:hAnsi="Segoe UI" w:cs="Times New Roman"/>
+          <w:noProof/>
+          <w:sz w:val="20"/>
+        </w:rPr>
         <w:lastRenderedPageBreak/>
-        <w:t xml:space="preserve">Click </w:t>
-      </w:r>
-      <w:r>
-        <w:rPr>
-          <w:rFonts w:ascii="Segoe UI" w:eastAsia="Segoe UI" w:hAnsi="Segoe UI" w:cs="Times New Roman"/>
-          <w:b/>
-          <w:bCs/>
-          <w:sz w:val="20"/>
-        </w:rPr>
-        <w:t>Phone Layout</w:t>
-      </w:r>
-      <w:r>
-        <w:rPr>
-          <w:rFonts w:ascii="Segoe UI" w:eastAsia="Segoe UI" w:hAnsi="Segoe UI" w:cs="Times New Roman"/>
-          <w:sz w:val="20"/>
-        </w:rPr>
-        <w:t xml:space="preserve">. The </w:t>
-      </w:r>
-      <w:r>
-        <w:rPr>
-          <w:rFonts w:ascii="Segoe UI" w:eastAsia="Segoe UI" w:hAnsi="Segoe UI" w:cs="Times New Roman"/>
-          <w:b/>
-          <w:bCs/>
-          <w:sz w:val="20"/>
-        </w:rPr>
-        <w:t>PowerApps Designer</w:t>
-      </w:r>
-      <w:r>
-        <w:rPr>
-          <w:rFonts w:ascii="Segoe UI" w:eastAsia="Segoe UI" w:hAnsi="Segoe UI" w:cs="Times New Roman"/>
-          <w:sz w:val="20"/>
-        </w:rPr>
-        <w:t xml:space="preserve"> should show-up:</w:t>
-      </w:r>
-    </w:p>
-    <w:p>
-      <w:pPr>
-        <w:jc w:val="center"/>
-        <w:rPr>
-          <w:rFonts w:ascii="Segoe UI" w:eastAsia="Segoe UI" w:hAnsi="Segoe UI" w:cs="Times New Roman"/>
-          <w:sz w:val="20"/>
-        </w:rPr>
-      </w:pPr>
-      <w:r>
-        <w:rPr>
-          <w:rFonts w:ascii="Segoe UI" w:eastAsia="Segoe UI" w:hAnsi="Segoe UI" w:cs="Times New Roman"/>
-          <w:noProof/>
-          <w:sz w:val="20"/>
-        </w:rPr>
         <w:drawing>
-          <wp:inline distT="0" distB="0" distL="0" distR="0" wp14:anchorId="055CB1BE" wp14:editId="501B7A3F">
-            <wp:extent cx="6127742" cy="3037205"/>
-            <wp:effectExtent l="0" t="0" r="6985" b="0"/>
+          <wp:inline distT="0" distB="0" distL="0" distR="0" wp14:anchorId="055CB1BE" wp14:editId="17871C26">
+            <wp:extent cx="3365500" cy="1668105"/>
+            <wp:effectExtent l="19050" t="19050" r="25400" b="27940"/>
             <wp:docPr id="296220883" name="Picture 1208665422"/>
             <wp:cNvGraphicFramePr>
               <a:graphicFrameLocks xmlns:a="http://schemas.openxmlformats.org/drawingml/2006/main" noChangeAspect="1"/>
@@ -1252,7 +1366,7 @@
                     <pic:cNvPicPr/>
                   </pic:nvPicPr>
                   <pic:blipFill>
-                    <a:blip r:embed="rId16">
+                    <a:blip r:embed="rId19" cstate="print">
                       <a:extLst>
                         <a:ext uri="{28A0092B-C50C-407E-A947-70E740481C1C}">
                           <a14:useLocalDpi xmlns:a14="http://schemas.microsoft.com/office/drawing/2010/main" val="0"/>
@@ -1266,11 +1380,18 @@
                   <pic:spPr>
                     <a:xfrm>
                       <a:off x="0" y="0"/>
-                      <a:ext cx="6127742" cy="3037205"/>
+                      <a:ext cx="3389788" cy="1680143"/>
                     </a:xfrm>
                     <a:prstGeom prst="rect">
                       <a:avLst/>
                     </a:prstGeom>
+                    <a:ln>
+                      <a:solidFill>
+                        <a:schemeClr val="bg1">
+                          <a:lumMod val="85000"/>
+                        </a:schemeClr>
+                      </a:solidFill>
+                    </a:ln>
                   </pic:spPr>
                 </pic:pic>
               </a:graphicData>
@@ -1391,9 +1512,9 @@
           <w:sz w:val="20"/>
         </w:rPr>
         <w:drawing>
-          <wp:inline distT="0" distB="0" distL="0" distR="0" wp14:anchorId="3483C443" wp14:editId="6EF634E5">
-            <wp:extent cx="6542396" cy="2809875"/>
-            <wp:effectExtent l="0" t="0" r="0" b="0"/>
+          <wp:inline distT="0" distB="0" distL="0" distR="0" wp14:anchorId="3483C443" wp14:editId="0B3CD5B6">
+            <wp:extent cx="3670300" cy="1576346"/>
+            <wp:effectExtent l="0" t="0" r="6350" b="5080"/>
             <wp:docPr id="2" name="Picture 2"/>
             <wp:cNvGraphicFramePr>
               <a:graphicFrameLocks xmlns:a="http://schemas.openxmlformats.org/drawingml/2006/main" noChangeAspect="1"/>
@@ -1408,7 +1529,7 @@
                     </pic:cNvPicPr>
                   </pic:nvPicPr>
                   <pic:blipFill>
-                    <a:blip r:embed="rId17">
+                    <a:blip r:embed="rId20" cstate="print">
                       <a:extLst>
                         <a:ext uri="{28A0092B-C50C-407E-A947-70E740481C1C}">
                           <a14:useLocalDpi xmlns:a14="http://schemas.microsoft.com/office/drawing/2010/main" val="0"/>
@@ -1423,7 +1544,7 @@
                   <pic:spPr bwMode="auto">
                     <a:xfrm>
                       <a:off x="0" y="0"/>
-                      <a:ext cx="6547797" cy="2812194"/>
+                      <a:ext cx="3734180" cy="1603782"/>
                     </a:xfrm>
                     <a:prstGeom prst="rect">
                       <a:avLst/>
@@ -1466,8 +1587,30 @@
           <w:bCs/>
           <w:sz w:val="20"/>
         </w:rPr>
-        <w:t xml:space="preserve"> Flows</w:t>
-      </w:r>
+        <w:t xml:space="preserve"> </w:t>
+      </w:r>
+      <w:del w:id="11" w:author="Dattatray Patil (Contractor)" w:date="2021-02-15T14:37:00Z">
+        <w:r>
+          <w:rPr>
+            <w:rFonts w:ascii="Segoe UI" w:eastAsia="Segoe UI" w:hAnsi="Segoe UI" w:cs="Times New Roman"/>
+            <w:b/>
+            <w:bCs/>
+            <w:sz w:val="20"/>
+          </w:rPr>
+          <w:delText>Flows</w:delText>
+        </w:r>
+      </w:del>
+      <w:ins w:id="12" w:author="Dattatray Patil (Contractor)" w:date="2021-02-15T14:37:00Z">
+        <w:r>
+          <w:rPr>
+            <w:rFonts w:ascii="Segoe UI" w:eastAsia="Segoe UI" w:hAnsi="Segoe UI" w:cs="Times New Roman"/>
+            <w:b/>
+            <w:bCs/>
+            <w:sz w:val="20"/>
+          </w:rPr>
+          <w:t>Power Automate</w:t>
+        </w:r>
+      </w:ins>
       <w:r>
         <w:rPr>
           <w:rFonts w:ascii="Segoe UI" w:eastAsia="Segoe UI" w:hAnsi="Segoe UI" w:cs="Times New Roman"/>
@@ -1478,14 +1621,78 @@
     </w:p>
     <w:p>
       <w:pPr>
-        <w:ind w:left="720" w:hanging="360"/>
+        <w:ind w:left="1800" w:hanging="360"/>
         <w:contextualSpacing/>
         <w:rPr>
           <w:rFonts w:ascii="Segoe UI" w:eastAsia="Segoe UI" w:hAnsi="Segoe UI" w:cs="Times New Roman"/>
           <w:sz w:val="20"/>
           <w:szCs w:val="20"/>
         </w:rPr>
-      </w:pPr>
+        <w:pPrChange w:id="13" w:author="Dattatray Patil (Contractor)" w:date="2021-02-15T14:38:00Z">
+          <w:pPr>
+            <w:ind w:left="720" w:hanging="360"/>
+            <w:contextualSpacing/>
+          </w:pPr>
+        </w:pPrChange>
+      </w:pPr>
+      <w:ins w:id="14" w:author="Dattatray Patil (Contractor)" w:date="2021-02-15T14:38:00Z">
+        <w:r>
+          <w:rPr>
+            <w:rFonts w:ascii="Segoe UI" w:eastAsia="Segoe UI" w:hAnsi="Segoe UI" w:cs="Times New Roman"/>
+            <w:noProof/>
+            <w:sz w:val="20"/>
+            <w:szCs w:val="20"/>
+          </w:rPr>
+          <w:drawing>
+            <wp:inline distT="0" distB="0" distL="0" distR="0" wp14:anchorId="63C0DCC8" wp14:editId="317BC764">
+              <wp:extent cx="4248150" cy="553712"/>
+              <wp:effectExtent l="0" t="0" r="0" b="0"/>
+              <wp:docPr id="5" name="Picture 5"/>
+              <wp:cNvGraphicFramePr>
+                <a:graphicFrameLocks xmlns:a="http://schemas.openxmlformats.org/drawingml/2006/main" noChangeAspect="1"/>
+              </wp:cNvGraphicFramePr>
+              <a:graphic xmlns:a="http://schemas.openxmlformats.org/drawingml/2006/main">
+                <a:graphicData uri="http://schemas.openxmlformats.org/drawingml/2006/picture">
+                  <pic:pic xmlns:pic="http://schemas.openxmlformats.org/drawingml/2006/picture">
+                    <pic:nvPicPr>
+                      <pic:cNvPr id="0" name="Picture 1"/>
+                      <pic:cNvPicPr>
+                        <a:picLocks noChangeAspect="1" noChangeArrowheads="1"/>
+                      </pic:cNvPicPr>
+                    </pic:nvPicPr>
+                    <pic:blipFill>
+                      <a:blip r:embed="rId21">
+                        <a:extLst>
+                          <a:ext uri="{28A0092B-C50C-407E-A947-70E740481C1C}">
+                            <a14:useLocalDpi xmlns:a14="http://schemas.microsoft.com/office/drawing/2010/main" val="0"/>
+                          </a:ext>
+                        </a:extLst>
+                      </a:blip>
+                      <a:srcRect/>
+                      <a:stretch>
+                        <a:fillRect/>
+                      </a:stretch>
+                    </pic:blipFill>
+                    <pic:spPr bwMode="auto">
+                      <a:xfrm>
+                        <a:off x="0" y="0"/>
+                        <a:ext cx="4376888" cy="570492"/>
+                      </a:xfrm>
+                      <a:prstGeom prst="rect">
+                        <a:avLst/>
+                      </a:prstGeom>
+                      <a:noFill/>
+                      <a:ln>
+                        <a:noFill/>
+                      </a:ln>
+                    </pic:spPr>
+                  </pic:pic>
+                </a:graphicData>
+              </a:graphic>
+            </wp:inline>
+          </w:drawing>
+        </w:r>
+      </w:ins>
     </w:p>
     <w:p>
       <w:pPr>
@@ -1495,18 +1702,92 @@
           <w:sz w:val="20"/>
         </w:rPr>
       </w:pPr>
+      <w:del w:id="15" w:author="Dattatray Patil (Contractor)" w:date="2021-02-15T14:37:00Z">
+        <w:r>
+          <w:rPr>
+            <w:rFonts w:ascii="Segoe UI" w:eastAsia="Segoe UI" w:hAnsi="Segoe UI" w:cs="Times New Roman"/>
+            <w:noProof/>
+            <w:sz w:val="20"/>
+          </w:rPr>
+          <w:drawing>
+            <wp:inline distT="0" distB="0" distL="0" distR="0" wp14:anchorId="231DBD21" wp14:editId="1AEBCED7">
+              <wp:extent cx="4933950" cy="1042510"/>
+              <wp:effectExtent l="0" t="0" r="0" b="5715"/>
+              <wp:docPr id="1092933411" name="Picture 1208665424"/>
+              <wp:cNvGraphicFramePr>
+                <a:graphicFrameLocks xmlns:a="http://schemas.openxmlformats.org/drawingml/2006/main" noChangeAspect="1"/>
+              </wp:cNvGraphicFramePr>
+              <a:graphic xmlns:a="http://schemas.openxmlformats.org/drawingml/2006/main">
+                <a:graphicData uri="http://schemas.openxmlformats.org/drawingml/2006/picture">
+                  <pic:pic xmlns:pic="http://schemas.openxmlformats.org/drawingml/2006/picture">
+                    <pic:nvPicPr>
+                      <pic:cNvPr id="0" name="Picture 1208665424"/>
+                      <pic:cNvPicPr/>
+                    </pic:nvPicPr>
+                    <pic:blipFill>
+                      <a:blip r:embed="rId22">
+                        <a:extLst>
+                          <a:ext uri="{28A0092B-C50C-407E-A947-70E740481C1C}">
+                            <a14:useLocalDpi xmlns:a14="http://schemas.microsoft.com/office/drawing/2010/main" val="0"/>
+                          </a:ext>
+                        </a:extLst>
+                      </a:blip>
+                      <a:stretch>
+                        <a:fillRect/>
+                      </a:stretch>
+                    </pic:blipFill>
+                    <pic:spPr>
+                      <a:xfrm>
+                        <a:off x="0" y="0"/>
+                        <a:ext cx="4989036" cy="1054149"/>
+                      </a:xfrm>
+                      <a:prstGeom prst="rect">
+                        <a:avLst/>
+                      </a:prstGeom>
+                    </pic:spPr>
+                  </pic:pic>
+                </a:graphicData>
+              </a:graphic>
+            </wp:inline>
+          </w:drawing>
+        </w:r>
+      </w:del>
+    </w:p>
+    <w:p>
+      <w:pPr>
+        <w:jc w:val="center"/>
+        <w:rPr>
+          <w:rFonts w:ascii="Segoe UI" w:eastAsia="Segoe UI" w:hAnsi="Segoe UI" w:cs="Times New Roman"/>
+          <w:sz w:val="20"/>
+        </w:rPr>
+      </w:pPr>
+      <w:r>
+        <w:rPr>
+          <w:rFonts w:ascii="Segoe UI" w:eastAsia="Segoe UI" w:hAnsi="Segoe UI" w:cs="Times New Roman"/>
+          <w:sz w:val="20"/>
+        </w:rPr>
+        <w:t>Click the Flow you want to invoke:</w:t>
+      </w:r>
+    </w:p>
+    <w:p>
+      <w:pPr>
+        <w:jc w:val="center"/>
+        <w:rPr>
+          <w:rFonts w:ascii="Segoe UI" w:eastAsia="Segoe UI" w:hAnsi="Segoe UI" w:cs="Times New Roman"/>
+          <w:sz w:val="20"/>
+        </w:rPr>
+      </w:pPr>
       <w:r>
         <w:rPr>
           <w:rFonts w:ascii="Segoe UI" w:eastAsia="Segoe UI" w:hAnsi="Segoe UI" w:cs="Times New Roman"/>
           <w:noProof/>
           <w:sz w:val="20"/>
         </w:rPr>
-        <w:lastRenderedPageBreak/>
         <w:drawing>
-          <wp:inline distT="0" distB="0" distL="0" distR="0" wp14:anchorId="231DBD21" wp14:editId="46ED6A0A">
-            <wp:extent cx="5229225" cy="1104900"/>
-            <wp:effectExtent l="0" t="0" r="9525" b="0"/>
-            <wp:docPr id="1092933411" name="Picture 1208665424"/>
+          <wp:inline distT="0" distB="0" distL="0" distR="0" wp14:anchorId="1D09CD50" wp14:editId="491CDC84">
+            <wp:extent cx="1608244" cy="1663700"/>
+            <wp:effectExtent l="19050" t="19050" r="11430" b="12700"/>
+            <wp:docPr id="1588984539" name="Picture 1208665425"/>
             <wp:cNvGraphicFramePr>
               <a:graphicFrameLocks xmlns:a="http://schemas.openxmlformats.org/drawingml/2006/main" noChangeAspect="1"/>
             </wp:cNvGraphicFramePr>
@@ -1514,11 +1795,11 @@
               <a:graphicData uri="http://schemas.openxmlformats.org/drawingml/2006/picture">
                 <pic:pic xmlns:pic="http://schemas.openxmlformats.org/drawingml/2006/picture">
                   <pic:nvPicPr>
-                    <pic:cNvPr id="0" name="Picture 1208665424"/>
+                    <pic:cNvPr id="0" name="Picture 1208665425"/>
                     <pic:cNvPicPr/>
                   </pic:nvPicPr>
                   <pic:blipFill>
-                    <a:blip r:embed="rId18">
+                    <a:blip r:embed="rId23">
                       <a:extLst>
                         <a:ext uri="{28A0092B-C50C-407E-A947-70E740481C1C}">
                           <a14:useLocalDpi xmlns:a14="http://schemas.microsoft.com/office/drawing/2010/main" val="0"/>
@@ -1532,11 +1813,18 @@
                   <pic:spPr>
                     <a:xfrm>
                       <a:off x="0" y="0"/>
-                      <a:ext cx="5229225" cy="1104900"/>
+                      <a:ext cx="1612540" cy="1668144"/>
                     </a:xfrm>
                     <a:prstGeom prst="rect">
                       <a:avLst/>
                     </a:prstGeom>
+                    <a:ln>
+                      <a:solidFill>
+                        <a:schemeClr val="bg1">
+                          <a:lumMod val="85000"/>
+                        </a:schemeClr>
+                      </a:solidFill>
+                    </a:ln>
                   </pic:spPr>
                 </pic:pic>
               </a:graphicData>
@@ -1547,25 +1835,496 @@
     </w:p>
     <w:p>
       <w:pPr>
+        <w:numPr>
+          <w:ilvl w:val="0"/>
+          <w:numId w:val="2"/>
+        </w:numPr>
+        <w:contextualSpacing/>
+        <w:rPr>
+          <w:ins w:id="16" w:author="Dattatray Patil (Contractor)" w:date="2021-02-15T14:46:00Z"/>
+          <w:rFonts w:ascii="Segoe UI" w:eastAsia="Segoe UI" w:hAnsi="Segoe UI" w:cs="Times New Roman"/>
+          <w:sz w:val="20"/>
+        </w:rPr>
+      </w:pPr>
+      <w:r>
+        <w:rPr>
+          <w:rFonts w:ascii="Segoe UI" w:eastAsia="Segoe UI" w:hAnsi="Segoe UI" w:cs="Times New Roman"/>
+          <w:sz w:val="20"/>
+        </w:rPr>
+        <w:t xml:space="preserve">In the </w:t>
+      </w:r>
+      <w:proofErr w:type="spellStart"/>
+      <w:r>
+        <w:rPr>
+          <w:rFonts w:ascii="Segoe UI" w:eastAsia="Segoe UI" w:hAnsi="Segoe UI" w:cs="Times New Roman"/>
+          <w:sz w:val="20"/>
+        </w:rPr>
+        <w:t>OnSelect</w:t>
+      </w:r>
+      <w:proofErr w:type="spellEnd"/>
+      <w:r>
+        <w:rPr>
+          <w:rFonts w:ascii="Segoe UI" w:eastAsia="Segoe UI" w:hAnsi="Segoe UI" w:cs="Times New Roman"/>
+          <w:sz w:val="20"/>
+        </w:rPr>
+        <w:t xml:space="preserve"> property of the Button, call your Flow</w:t>
+      </w:r>
+    </w:p>
+    <w:p>
+      <w:pPr>
+        <w:ind w:left="720"/>
+        <w:contextualSpacing/>
+        <w:rPr>
+          <w:rFonts w:ascii="Segoe UI" w:eastAsia="Segoe UI" w:hAnsi="Segoe UI" w:cs="Times New Roman"/>
+          <w:sz w:val="20"/>
+        </w:rPr>
+        <w:pPrChange w:id="17" w:author="Dattatray Patil (Contractor)" w:date="2021-02-15T14:46:00Z">
+          <w:pPr>
+            <w:numPr>
+              <w:numId w:val="2"/>
+            </w:numPr>
+            <w:ind w:left="720" w:hanging="360"/>
+            <w:contextualSpacing/>
+          </w:pPr>
+        </w:pPrChange>
+      </w:pPr>
+    </w:p>
+    <w:p>
+      <w:pPr>
         <w:jc w:val="center"/>
         <w:rPr>
           <w:rFonts w:ascii="Segoe UI" w:eastAsia="Segoe UI" w:hAnsi="Segoe UI" w:cs="Times New Roman"/>
-          <w:sz w:val="20"/>
-        </w:rPr>
-      </w:pPr>
-      <w:r>
-        <w:rPr>
-          <w:rFonts w:ascii="Segoe UI" w:eastAsia="Segoe UI" w:hAnsi="Segoe UI" w:cs="Times New Roman"/>
-          <w:sz w:val="20"/>
-        </w:rPr>
-        <w:t>Click the Flow you want to invoke:</w:t>
-      </w:r>
-    </w:p>
-    <w:p>
-      <w:pPr>
+          <w:b/>
+          <w:bCs/>
+          <w:sz w:val="20"/>
+        </w:rPr>
+      </w:pPr>
+      <w:r>
+        <w:rPr>
+          <w:rFonts w:ascii="Segoe UI" w:eastAsia="Segoe UI" w:hAnsi="Segoe UI" w:cs="Times New Roman"/>
+          <w:b/>
+          <w:bCs/>
+          <w:sz w:val="20"/>
+        </w:rPr>
+        <w:t>Set</w:t>
+      </w:r>
+      <w:del w:id="18" w:author="Dattatray Patil (Contractor)" w:date="2021-02-15T14:39:00Z">
+        <w:r>
+          <w:rPr>
+            <w:rFonts w:ascii="Segoe UI" w:eastAsia="Segoe UI" w:hAnsi="Segoe UI" w:cs="Times New Roman"/>
+            <w:b/>
+            <w:bCs/>
+            <w:sz w:val="20"/>
+          </w:rPr>
+          <w:delText xml:space="preserve"> </w:delText>
+        </w:r>
+      </w:del>
+      <w:r>
+        <w:rPr>
+          <w:rFonts w:ascii="Segoe UI" w:eastAsia="Segoe UI" w:hAnsi="Segoe UI" w:cs="Times New Roman"/>
+          <w:b/>
+          <w:bCs/>
+          <w:sz w:val="20"/>
+        </w:rPr>
+        <w:t>(</w:t>
+      </w:r>
+      <w:proofErr w:type="spellStart"/>
+      <w:del w:id="19" w:author="Dattatray Patil (Contractor)" w:date="2021-02-15T14:39:00Z">
+        <w:r>
+          <w:rPr>
+            <w:rFonts w:ascii="Segoe UI" w:eastAsia="Segoe UI" w:hAnsi="Segoe UI" w:cs="Times New Roman"/>
+            <w:b/>
+            <w:bCs/>
+            <w:sz w:val="20"/>
+          </w:rPr>
+          <w:delText xml:space="preserve"> </w:delText>
+        </w:r>
+      </w:del>
+      <w:r>
+        <w:rPr>
+          <w:rFonts w:ascii="Segoe UI" w:eastAsia="Segoe UI" w:hAnsi="Segoe UI" w:cs="Times New Roman"/>
+          <w:b/>
+          <w:bCs/>
+          <w:sz w:val="20"/>
+        </w:rPr>
+        <w:t>Flowstatus</w:t>
+      </w:r>
+      <w:proofErr w:type="spellEnd"/>
+      <w:r>
+        <w:rPr>
+          <w:rFonts w:ascii="Segoe UI" w:eastAsia="Segoe UI" w:hAnsi="Segoe UI" w:cs="Times New Roman"/>
+          <w:b/>
+          <w:bCs/>
+          <w:sz w:val="20"/>
+        </w:rPr>
+        <w:t xml:space="preserve">, </w:t>
+      </w:r>
+      <w:proofErr w:type="spellStart"/>
+      <w:r>
+        <w:rPr>
+          <w:rFonts w:ascii="Segoe UI" w:eastAsia="Segoe UI" w:hAnsi="Segoe UI" w:cs="Times New Roman"/>
+          <w:b/>
+          <w:bCs/>
+          <w:sz w:val="20"/>
+        </w:rPr>
+        <w:t>CreateTeamFromPowerApps.Run</w:t>
+      </w:r>
+      <w:proofErr w:type="spellEnd"/>
+      <w:r>
+        <w:rPr>
+          <w:rFonts w:ascii="Segoe UI" w:eastAsia="Segoe UI" w:hAnsi="Segoe UI" w:cs="Times New Roman"/>
+          <w:b/>
+          <w:bCs/>
+          <w:sz w:val="20"/>
+        </w:rPr>
+        <w:t>(</w:t>
+      </w:r>
+      <w:proofErr w:type="spellStart"/>
+      <w:r>
+        <w:rPr>
+          <w:rFonts w:ascii="Segoe UI" w:eastAsia="Segoe UI" w:hAnsi="Segoe UI" w:cs="Times New Roman"/>
+          <w:b/>
+          <w:bCs/>
+          <w:sz w:val="20"/>
+        </w:rPr>
+        <w:t>TextInputTeam.Text</w:t>
+      </w:r>
+      <w:proofErr w:type="spellEnd"/>
+      <w:r>
+        <w:rPr>
+          <w:rFonts w:ascii="Segoe UI" w:eastAsia="Segoe UI" w:hAnsi="Segoe UI" w:cs="Times New Roman"/>
+          <w:b/>
+          <w:bCs/>
+          <w:sz w:val="20"/>
+        </w:rPr>
+        <w:t>,</w:t>
+      </w:r>
+      <w:r>
+        <w:rPr>
+          <w:rFonts w:ascii="Segoe UI" w:eastAsia="Segoe UI" w:hAnsi="Segoe UI" w:cs="Times New Roman"/>
+          <w:b/>
+          <w:bCs/>
+          <w:sz w:val="20"/>
+        </w:rPr>
+        <w:t xml:space="preserve"> </w:t>
+      </w:r>
+      <w:proofErr w:type="spellStart"/>
+      <w:r>
+        <w:rPr>
+          <w:rFonts w:ascii="Segoe UI" w:eastAsia="Segoe UI" w:hAnsi="Segoe UI" w:cs="Times New Roman"/>
+          <w:b/>
+          <w:bCs/>
+          <w:sz w:val="20"/>
+        </w:rPr>
+        <w:t>TextInputOwner.</w:t>
+      </w:r>
+      <w:commentRangeStart w:id="20"/>
+      <w:r>
+        <w:rPr>
+          <w:rFonts w:ascii="Segoe UI" w:eastAsia="Segoe UI" w:hAnsi="Segoe UI" w:cs="Times New Roman"/>
+          <w:b/>
+          <w:bCs/>
+          <w:sz w:val="20"/>
+        </w:rPr>
+        <w:t>Text</w:t>
+      </w:r>
+      <w:commentRangeEnd w:id="20"/>
+      <w:proofErr w:type="spellEnd"/>
+      <w:r>
+        <w:rPr>
+          <w:rFonts w:ascii="Segoe UI" w:eastAsia="Segoe UI" w:hAnsi="Segoe UI" w:cs="Times New Roman"/>
+          <w:b/>
+          <w:bCs/>
+          <w:sz w:val="16"/>
+          <w:szCs w:val="16"/>
+        </w:rPr>
+        <w:commentReference w:id="20"/>
+      </w:r>
+      <w:r>
+        <w:rPr>
+          <w:rFonts w:ascii="Segoe UI" w:eastAsia="Segoe UI" w:hAnsi="Segoe UI" w:cs="Times New Roman"/>
+          <w:b/>
+          <w:bCs/>
+          <w:sz w:val="20"/>
+        </w:rPr>
+        <w:t>))</w:t>
+      </w:r>
+    </w:p>
+    <w:p>
+      <w:pPr>
+        <w:ind w:left="720"/>
+        <w:contextualSpacing/>
+        <w:rPr>
+          <w:del w:id="21" w:author="Dattatray Patil (Contractor)" w:date="2021-02-15T14:46:00Z"/>
+          <w:rFonts w:ascii="Segoe UI" w:eastAsia="Segoe UI" w:hAnsi="Segoe UI" w:cs="Times New Roman"/>
+          <w:sz w:val="20"/>
+        </w:rPr>
+      </w:pPr>
+    </w:p>
+    <w:p>
+      <w:pPr>
+        <w:ind w:left="720"/>
+        <w:contextualSpacing/>
+        <w:rPr>
+          <w:rFonts w:ascii="Segoe UI" w:eastAsia="Segoe UI" w:hAnsi="Segoe UI" w:cs="Times New Roman"/>
+          <w:sz w:val="20"/>
+        </w:rPr>
+      </w:pPr>
+      <w:bookmarkStart w:id="22" w:name="_GoBack"/>
+      <w:bookmarkEnd w:id="22"/>
+      <w:r>
+        <w:rPr>
+          <w:rFonts w:ascii="Segoe UI" w:eastAsia="Segoe UI" w:hAnsi="Segoe UI" w:cs="Times New Roman"/>
+          <w:sz w:val="20"/>
+        </w:rPr>
+        <w:t>[</w:t>
+      </w:r>
+      <w:r>
+        <w:rPr>
+          <w:rFonts w:ascii="Segoe UI" w:eastAsia="Segoe UI" w:hAnsi="Segoe UI" w:cs="Times New Roman"/>
+          <w:sz w:val="20"/>
+        </w:rPr>
+        <w:t xml:space="preserve">Note: </w:t>
+      </w:r>
+    </w:p>
+    <w:p>
+      <w:pPr>
+        <w:ind w:firstLine="720"/>
         <w:jc w:val="center"/>
         <w:rPr>
           <w:rFonts w:ascii="Segoe UI" w:eastAsia="Segoe UI" w:hAnsi="Segoe UI" w:cs="Times New Roman"/>
+          <w:b/>
+          <w:bCs/>
+          <w:sz w:val="20"/>
+        </w:rPr>
+      </w:pPr>
+      <w:r>
+        <w:rPr>
+          <w:rFonts w:ascii="Segoe UI" w:eastAsia="Segoe UI" w:hAnsi="Segoe UI" w:cs="Times New Roman"/>
+          <w:sz w:val="20"/>
+        </w:rPr>
+        <w:lastRenderedPageBreak/>
+        <w:t xml:space="preserve">If you are using a </w:t>
+      </w:r>
+      <w:proofErr w:type="gramStart"/>
+      <w:r>
+        <w:rPr>
+          <w:rFonts w:ascii="Segoe UI" w:eastAsia="Segoe UI" w:hAnsi="Segoe UI" w:cs="Times New Roman"/>
+          <w:sz w:val="20"/>
+        </w:rPr>
+        <w:t>non US</w:t>
+      </w:r>
+      <w:proofErr w:type="gramEnd"/>
+      <w:r>
+        <w:rPr>
+          <w:rFonts w:ascii="Segoe UI" w:eastAsia="Segoe UI" w:hAnsi="Segoe UI" w:cs="Times New Roman"/>
+          <w:sz w:val="20"/>
+        </w:rPr>
+        <w:t xml:space="preserve"> version of Power</w:t>
+      </w:r>
+      <w:r>
+        <w:rPr>
+          <w:rFonts w:ascii="Segoe UI" w:eastAsia="Segoe UI" w:hAnsi="Segoe UI" w:cs="Times New Roman"/>
+          <w:sz w:val="20"/>
+        </w:rPr>
+        <w:t xml:space="preserve"> Apps, the comma in the formula should become a semicolon ; the code becomes </w:t>
+      </w:r>
+      <w:r>
+        <w:rPr>
+          <w:rFonts w:ascii="Segoe UI" w:eastAsia="Segoe UI" w:hAnsi="Segoe UI" w:cs="Times New Roman"/>
+          <w:b/>
+          <w:bCs/>
+          <w:sz w:val="20"/>
+        </w:rPr>
+        <w:t xml:space="preserve">Set ( </w:t>
+      </w:r>
+      <w:proofErr w:type="spellStart"/>
+      <w:r>
+        <w:rPr>
+          <w:rFonts w:ascii="Segoe UI" w:eastAsia="Segoe UI" w:hAnsi="Segoe UI" w:cs="Times New Roman"/>
+          <w:b/>
+          <w:bCs/>
+          <w:sz w:val="20"/>
+        </w:rPr>
+        <w:t>Flowstatus</w:t>
+      </w:r>
+      <w:proofErr w:type="spellEnd"/>
+      <w:r>
+        <w:rPr>
+          <w:rFonts w:ascii="Segoe UI" w:eastAsia="Segoe UI" w:hAnsi="Segoe UI" w:cs="Times New Roman"/>
+          <w:b/>
+          <w:bCs/>
+          <w:sz w:val="20"/>
+        </w:rPr>
+        <w:t xml:space="preserve">, </w:t>
+      </w:r>
+      <w:proofErr w:type="spellStart"/>
+      <w:r>
+        <w:rPr>
+          <w:rFonts w:ascii="Segoe UI" w:eastAsia="Segoe UI" w:hAnsi="Segoe UI" w:cs="Times New Roman"/>
+          <w:b/>
+          <w:bCs/>
+          <w:sz w:val="20"/>
+        </w:rPr>
+        <w:t>CreateTeamFromPowerApps.Run</w:t>
+      </w:r>
+      <w:proofErr w:type="spellEnd"/>
+      <w:r>
+        <w:rPr>
+          <w:rFonts w:ascii="Segoe UI" w:eastAsia="Segoe UI" w:hAnsi="Segoe UI" w:cs="Times New Roman"/>
+          <w:b/>
+          <w:bCs/>
+          <w:sz w:val="20"/>
+        </w:rPr>
+        <w:t>(</w:t>
+      </w:r>
+      <w:proofErr w:type="spellStart"/>
+      <w:r>
+        <w:rPr>
+          <w:rFonts w:ascii="Segoe UI" w:eastAsia="Segoe UI" w:hAnsi="Segoe UI" w:cs="Times New Roman"/>
+          <w:b/>
+          <w:bCs/>
+          <w:sz w:val="20"/>
+        </w:rPr>
+        <w:t>TextInputTeam.Text</w:t>
+      </w:r>
+      <w:proofErr w:type="spellEnd"/>
+      <w:r>
+        <w:rPr>
+          <w:rFonts w:ascii="Segoe UI" w:eastAsia="Segoe UI" w:hAnsi="Segoe UI" w:cs="Times New Roman"/>
+          <w:b/>
+          <w:bCs/>
+          <w:sz w:val="20"/>
+        </w:rPr>
+        <w:t>;</w:t>
+      </w:r>
+      <w:r>
+        <w:rPr>
+          <w:rFonts w:ascii="Segoe UI" w:eastAsia="Segoe UI" w:hAnsi="Segoe UI" w:cs="Times New Roman"/>
+          <w:b/>
+          <w:bCs/>
+          <w:sz w:val="20"/>
+        </w:rPr>
+        <w:t xml:space="preserve"> </w:t>
+      </w:r>
+      <w:proofErr w:type="spellStart"/>
+      <w:r>
+        <w:rPr>
+          <w:rFonts w:ascii="Segoe UI" w:eastAsia="Segoe UI" w:hAnsi="Segoe UI" w:cs="Times New Roman"/>
+          <w:b/>
+          <w:bCs/>
+          <w:sz w:val="20"/>
+        </w:rPr>
+        <w:t>TextInputOwner.</w:t>
+      </w:r>
+      <w:commentRangeStart w:id="23"/>
+      <w:r>
+        <w:rPr>
+          <w:rFonts w:ascii="Segoe UI" w:eastAsia="Segoe UI" w:hAnsi="Segoe UI" w:cs="Times New Roman"/>
+          <w:b/>
+          <w:bCs/>
+          <w:sz w:val="20"/>
+        </w:rPr>
+        <w:t>Text</w:t>
+      </w:r>
+      <w:commentRangeEnd w:id="23"/>
+      <w:proofErr w:type="spellEnd"/>
+      <w:r>
+        <w:rPr>
+          <w:rFonts w:ascii="Segoe UI" w:eastAsia="Segoe UI" w:hAnsi="Segoe UI" w:cs="Times New Roman"/>
+          <w:b/>
+          <w:bCs/>
+          <w:sz w:val="16"/>
+          <w:szCs w:val="16"/>
+        </w:rPr>
+        <w:commentReference w:id="23"/>
+      </w:r>
+      <w:r>
+        <w:rPr>
+          <w:rFonts w:ascii="Segoe UI" w:eastAsia="Segoe UI" w:hAnsi="Segoe UI" w:cs="Times New Roman"/>
+          <w:b/>
+          <w:bCs/>
+          <w:sz w:val="20"/>
+        </w:rPr>
+        <w:t>))</w:t>
+      </w:r>
+    </w:p>
+    <w:p>
+      <w:pPr>
+        <w:ind w:left="720"/>
+        <w:contextualSpacing/>
+        <w:rPr>
+          <w:rFonts w:ascii="Segoe UI" w:eastAsia="Segoe UI" w:hAnsi="Segoe UI" w:cs="Times New Roman"/>
+          <w:sz w:val="20"/>
+        </w:rPr>
+      </w:pPr>
+      <w:r>
+        <w:rPr>
+          <w:rFonts w:ascii="Segoe UI" w:eastAsia="Segoe UI" w:hAnsi="Segoe UI" w:cs="Times New Roman"/>
+          <w:sz w:val="20"/>
+        </w:rPr>
+        <w:t>]</w:t>
+      </w:r>
+    </w:p>
+    <w:p>
+      <w:pPr>
+        <w:numPr>
+          <w:ilvl w:val="0"/>
+          <w:numId w:val="2"/>
+        </w:numPr>
+        <w:contextualSpacing/>
+        <w:rPr>
+          <w:rFonts w:ascii="Segoe UI" w:eastAsia="Segoe UI" w:hAnsi="Segoe UI" w:cs="Times New Roman"/>
+          <w:sz w:val="20"/>
+        </w:rPr>
+      </w:pPr>
+      <w:r>
+        <w:rPr>
+          <w:rFonts w:ascii="Segoe UI" w:eastAsia="Segoe UI" w:hAnsi="Segoe UI" w:cs="Times New Roman"/>
+          <w:sz w:val="20"/>
+        </w:rPr>
+        <w:t xml:space="preserve">Basically, the Flow returned value will be stored in a variable called </w:t>
+      </w:r>
+      <w:proofErr w:type="spellStart"/>
+      <w:r>
+        <w:rPr>
+          <w:rFonts w:ascii="Segoe UI" w:eastAsia="Segoe UI" w:hAnsi="Segoe UI" w:cs="Times New Roman"/>
+          <w:b/>
+          <w:bCs/>
+          <w:sz w:val="20"/>
+        </w:rPr>
+        <w:t>Flowstatus</w:t>
+      </w:r>
+      <w:proofErr w:type="spellEnd"/>
+      <w:r>
+        <w:rPr>
+          <w:rFonts w:ascii="Segoe UI" w:eastAsia="Segoe UI" w:hAnsi="Segoe UI" w:cs="Times New Roman"/>
+          <w:sz w:val="20"/>
+        </w:rPr>
+        <w:t>.</w:t>
+      </w:r>
+    </w:p>
+    <w:p>
+      <w:pPr>
+        <w:jc w:val="center"/>
+        <w:rPr>
+          <w:rFonts w:ascii="Segoe UI" w:eastAsia="Segoe UI" w:hAnsi="Segoe UI" w:cs="Times New Roman"/>
+          <w:sz w:val="8"/>
+          <w:szCs w:val="10"/>
+          <w:rPrChange w:id="24" w:author="Dattatray Patil (Contractor)" w:date="2021-02-15T14:42:00Z">
+            <w:rPr>
+              <w:rFonts w:ascii="Segoe UI" w:eastAsia="Segoe UI" w:hAnsi="Segoe UI" w:cs="Times New Roman"/>
+              <w:sz w:val="20"/>
+            </w:rPr>
+          </w:rPrChange>
+        </w:rPr>
+      </w:pPr>
+    </w:p>
+    <w:p>
+      <w:pPr>
+        <w:jc w:val="center"/>
+        <w:rPr>
+          <w:rFonts w:ascii="Segoe UI" w:eastAsia="Segoe UI" w:hAnsi="Segoe UI" w:cs="Times New Roman"/>
           <w:sz w:val="20"/>
         </w:rPr>
       </w:pPr>
@@ -1576,10 +2335,10 @@
           <w:sz w:val="20"/>
         </w:rPr>
         <w:drawing>
-          <wp:inline distT="0" distB="0" distL="0" distR="0" wp14:anchorId="1D09CD50" wp14:editId="1C163B13">
-            <wp:extent cx="1924368" cy="1990725"/>
-            <wp:effectExtent l="0" t="0" r="0" b="0"/>
-            <wp:docPr id="1588984539" name="Picture 1208665425"/>
+          <wp:inline distT="0" distB="0" distL="0" distR="0" wp14:anchorId="1BE5068C" wp14:editId="7D0C2AF3">
+            <wp:extent cx="4704983" cy="173355"/>
+            <wp:effectExtent l="0" t="0" r="635" b="0"/>
+            <wp:docPr id="834544266" name="Picture 1208665426"/>
             <wp:cNvGraphicFramePr>
               <a:graphicFrameLocks xmlns:a="http://schemas.openxmlformats.org/drawingml/2006/main" noChangeAspect="1"/>
             </wp:cNvGraphicFramePr>
@@ -1587,11 +2346,104 @@
               <a:graphicData uri="http://schemas.openxmlformats.org/drawingml/2006/picture">
                 <pic:pic xmlns:pic="http://schemas.openxmlformats.org/drawingml/2006/picture">
                   <pic:nvPicPr>
-                    <pic:cNvPr id="0" name="Picture 1208665425"/>
+                    <pic:cNvPr id="0" name="Picture 1208665426"/>
+                    <pic:cNvPicPr/>
+                  </pic:nvPicPr>
+                  <pic:blipFill rotWithShape="1">
+                    <a:blip r:embed="rId24" cstate="print">
+                      <a:extLst>
+                        <a:ext uri="{28A0092B-C50C-407E-A947-70E740481C1C}">
+                          <a14:useLocalDpi xmlns:a14="http://schemas.microsoft.com/office/drawing/2010/main" val="0"/>
+                        </a:ext>
+                      </a:extLst>
+                    </a:blip>
+                    <a:srcRect t="63257"/>
+                    <a:stretch/>
+                  </pic:blipFill>
+                  <pic:spPr bwMode="auto">
+                    <a:xfrm>
+                      <a:off x="0" y="0"/>
+                      <a:ext cx="4854986" cy="178882"/>
+                    </a:xfrm>
+                    <a:prstGeom prst="rect">
+                      <a:avLst/>
+                    </a:prstGeom>
+                    <a:ln>
+                      <a:noFill/>
+                    </a:ln>
+                    <a:extLst>
+                      <a:ext uri="{53640926-AAD7-44D8-BBD7-CCE9431645EC}">
+                        <a14:shadowObscured xmlns:a14="http://schemas.microsoft.com/office/drawing/2010/main"/>
+                      </a:ext>
+                    </a:extLst>
+                  </pic:spPr>
+                </pic:pic>
+              </a:graphicData>
+            </a:graphic>
+          </wp:inline>
+        </w:drawing>
+      </w:r>
+    </w:p>
+    <w:p>
+      <w:pPr>
+        <w:numPr>
+          <w:ilvl w:val="0"/>
+          <w:numId w:val="2"/>
+        </w:numPr>
+        <w:contextualSpacing/>
+        <w:rPr>
+          <w:rFonts w:ascii="Segoe UI" w:eastAsia="Segoe UI" w:hAnsi="Segoe UI" w:cs="Times New Roman"/>
+          <w:sz w:val="20"/>
+        </w:rPr>
+      </w:pPr>
+      <w:r>
+        <w:rPr>
+          <w:rFonts w:ascii="Segoe UI" w:eastAsia="Segoe UI" w:hAnsi="Segoe UI" w:cs="Times New Roman"/>
+          <w:sz w:val="20"/>
+        </w:rPr>
+        <w:t>We will display the status in another label; add another label to the form:</w:t>
+      </w:r>
+    </w:p>
+    <w:p>
+      <w:pPr>
+        <w:jc w:val="center"/>
+        <w:rPr>
+          <w:rFonts w:ascii="Segoe UI" w:eastAsia="Segoe UI" w:hAnsi="Segoe UI" w:cs="Times New Roman"/>
+          <w:sz w:val="20"/>
+        </w:rPr>
+      </w:pPr>
+    </w:p>
+    <w:p>
+      <w:pPr>
+        <w:jc w:val="center"/>
+        <w:rPr>
+          <w:rFonts w:ascii="Segoe UI" w:eastAsia="Segoe UI" w:hAnsi="Segoe UI" w:cs="Times New Roman"/>
+          <w:sz w:val="20"/>
+        </w:rPr>
+      </w:pPr>
+      <w:r>
+        <w:rPr>
+          <w:rFonts w:ascii="Segoe UI" w:eastAsia="Segoe UI" w:hAnsi="Segoe UI" w:cs="Times New Roman"/>
+          <w:noProof/>
+          <w:sz w:val="20"/>
+        </w:rPr>
+        <w:drawing>
+          <wp:inline distT="0" distB="0" distL="0" distR="0" wp14:anchorId="6B8F2ABE" wp14:editId="49AD5B82">
+            <wp:extent cx="4235450" cy="2947167"/>
+            <wp:effectExtent l="19050" t="19050" r="12700" b="24765"/>
+            <wp:docPr id="1185307957" name="Picture 1208665427"/>
+            <wp:cNvGraphicFramePr>
+              <a:graphicFrameLocks xmlns:a="http://schemas.openxmlformats.org/drawingml/2006/main" noChangeAspect="1"/>
+            </wp:cNvGraphicFramePr>
+            <a:graphic xmlns:a="http://schemas.openxmlformats.org/drawingml/2006/main">
+              <a:graphicData uri="http://schemas.openxmlformats.org/drawingml/2006/picture">
+                <pic:pic xmlns:pic="http://schemas.openxmlformats.org/drawingml/2006/picture">
+                  <pic:nvPicPr>
+                    <pic:cNvPr id="0" name="Picture 1208665427"/>
                     <pic:cNvPicPr/>
                   </pic:nvPicPr>
                   <pic:blipFill>
-                    <a:blip r:embed="rId19">
+                    <a:blip r:embed="rId25" cstate="print">
                       <a:extLst>
                         <a:ext uri="{28A0092B-C50C-407E-A947-70E740481C1C}">
                           <a14:useLocalDpi xmlns:a14="http://schemas.microsoft.com/office/drawing/2010/main" val="0"/>
@@ -1605,11 +2457,18 @@
                   <pic:spPr>
                     <a:xfrm>
                       <a:off x="0" y="0"/>
-                      <a:ext cx="1924368" cy="1990725"/>
+                      <a:ext cx="4255341" cy="2961008"/>
                     </a:xfrm>
                     <a:prstGeom prst="rect">
                       <a:avLst/>
                     </a:prstGeom>
+                    <a:ln>
+                      <a:solidFill>
+                        <a:schemeClr val="bg1">
+                          <a:lumMod val="85000"/>
+                        </a:schemeClr>
+                      </a:solidFill>
+                    </a:ln>
                   </pic:spPr>
                 </pic:pic>
               </a:graphicData>
@@ -1620,6 +2479,59 @@
     </w:p>
     <w:p>
       <w:pPr>
+        <w:ind w:left="1440" w:firstLine="720"/>
+        <w:contextualSpacing/>
+        <w:rPr>
+          <w:rFonts w:ascii="Segoe UI" w:eastAsia="Segoe UI" w:hAnsi="Segoe UI" w:cs="Times New Roman"/>
+          <w:sz w:val="20"/>
+          <w:szCs w:val="20"/>
+        </w:rPr>
+        <w:pPrChange w:id="25" w:author="Dattatray Patil (Contractor)" w:date="2021-02-15T14:45:00Z">
+          <w:pPr>
+            <w:ind w:left="720" w:hanging="360"/>
+            <w:contextualSpacing/>
+          </w:pPr>
+        </w:pPrChange>
+      </w:pPr>
+      <w:r>
+        <w:rPr>
+          <w:rFonts w:ascii="Segoe UI" w:eastAsia="Segoe UI" w:hAnsi="Segoe UI" w:cs="Times New Roman"/>
+          <w:sz w:val="20"/>
+          <w:szCs w:val="20"/>
+        </w:rPr>
+        <w:t xml:space="preserve">This new label Text property must be </w:t>
+      </w:r>
+      <w:proofErr w:type="spellStart"/>
+      <w:r>
+        <w:rPr>
+          <w:rFonts w:ascii="Segoe UI" w:eastAsia="Segoe UI" w:hAnsi="Segoe UI" w:cs="Times New Roman"/>
+          <w:sz w:val="20"/>
+          <w:szCs w:val="20"/>
+        </w:rPr>
+        <w:t>FlowStatus.response</w:t>
+      </w:r>
+      <w:proofErr w:type="spellEnd"/>
+      <w:r>
+        <w:rPr>
+          <w:rFonts w:ascii="Segoe UI" w:eastAsia="Segoe UI" w:hAnsi="Segoe UI" w:cs="Times New Roman"/>
+          <w:sz w:val="20"/>
+          <w:szCs w:val="20"/>
+        </w:rPr>
+        <w:t>.</w:t>
+      </w:r>
+      <w:ins w:id="26" w:author="Dattatray Patil (Contractor)" w:date="2021-02-15T14:45:00Z">
+        <w:r>
+          <w:rPr>
+            <w:rFonts w:ascii="Segoe UI" w:eastAsia="Segoe UI" w:hAnsi="Segoe UI" w:cs="Times New Roman"/>
+            <w:sz w:val="20"/>
+            <w:szCs w:val="20"/>
+          </w:rPr>
+          <w:t xml:space="preserve"> </w:t>
+        </w:r>
+      </w:ins>
+    </w:p>
+    <w:p>
+      <w:pPr>
         <w:numPr>
           <w:ilvl w:val="0"/>
           <w:numId w:val="2"/>
@@ -1635,483 +2547,8 @@
           <w:rFonts w:ascii="Segoe UI" w:eastAsia="Segoe UI" w:hAnsi="Segoe UI" w:cs="Times New Roman"/>
           <w:sz w:val="20"/>
         </w:rPr>
-        <w:t xml:space="preserve">In the </w:t>
-      </w:r>
-      <w:proofErr w:type="spellStart"/>
-      <w:r>
-        <w:rPr>
-          <w:rFonts w:ascii="Segoe UI" w:eastAsia="Segoe UI" w:hAnsi="Segoe UI" w:cs="Times New Roman"/>
-          <w:sz w:val="20"/>
-        </w:rPr>
-        <w:t>OnSelect</w:t>
-      </w:r>
-      <w:proofErr w:type="spellEnd"/>
-      <w:r>
-        <w:rPr>
-          <w:rFonts w:ascii="Segoe UI" w:eastAsia="Segoe UI" w:hAnsi="Segoe UI" w:cs="Times New Roman"/>
-          <w:sz w:val="20"/>
-        </w:rPr>
-        <w:t xml:space="preserve"> property of the Button, call your Flow</w:t>
-      </w:r>
-    </w:p>
-    <w:p>
-      <w:pPr>
-        <w:jc w:val="center"/>
-        <w:rPr>
-          <w:rFonts w:ascii="Segoe UI" w:eastAsia="Segoe UI" w:hAnsi="Segoe UI" w:cs="Times New Roman"/>
-          <w:b/>
-          <w:bCs/>
-          <w:sz w:val="20"/>
-        </w:rPr>
-      </w:pPr>
-      <w:r>
-        <w:rPr>
-          <w:rFonts w:ascii="Segoe UI" w:eastAsia="Segoe UI" w:hAnsi="Segoe UI" w:cs="Times New Roman"/>
-          <w:b/>
-          <w:bCs/>
-          <w:sz w:val="20"/>
-        </w:rPr>
-        <w:t xml:space="preserve">Set ( </w:t>
-      </w:r>
-      <w:proofErr w:type="spellStart"/>
-      <w:r>
-        <w:rPr>
-          <w:rFonts w:ascii="Segoe UI" w:eastAsia="Segoe UI" w:hAnsi="Segoe UI" w:cs="Times New Roman"/>
-          <w:b/>
-          <w:bCs/>
-          <w:sz w:val="20"/>
-        </w:rPr>
-        <w:t>Flowstatus</w:t>
-      </w:r>
-      <w:proofErr w:type="spellEnd"/>
-      <w:r>
-        <w:rPr>
-          <w:rFonts w:ascii="Segoe UI" w:eastAsia="Segoe UI" w:hAnsi="Segoe UI" w:cs="Times New Roman"/>
-          <w:b/>
-          <w:bCs/>
-          <w:sz w:val="20"/>
-        </w:rPr>
-        <w:t xml:space="preserve">, </w:t>
-      </w:r>
-      <w:proofErr w:type="spellStart"/>
-      <w:r>
-        <w:rPr>
-          <w:rFonts w:ascii="Segoe UI" w:eastAsia="Segoe UI" w:hAnsi="Segoe UI" w:cs="Times New Roman"/>
-          <w:b/>
-          <w:bCs/>
-          <w:sz w:val="20"/>
-        </w:rPr>
-        <w:t>CreateTeamFromPowerApps.Run</w:t>
-      </w:r>
-      <w:proofErr w:type="spellEnd"/>
-      <w:r>
-        <w:rPr>
-          <w:rFonts w:ascii="Segoe UI" w:eastAsia="Segoe UI" w:hAnsi="Segoe UI" w:cs="Times New Roman"/>
-          <w:b/>
-          <w:bCs/>
-          <w:sz w:val="20"/>
-        </w:rPr>
-        <w:t>(</w:t>
-      </w:r>
-      <w:proofErr w:type="spellStart"/>
-      <w:r>
-        <w:rPr>
-          <w:rFonts w:ascii="Segoe UI" w:eastAsia="Segoe UI" w:hAnsi="Segoe UI" w:cs="Times New Roman"/>
-          <w:b/>
-          <w:bCs/>
-          <w:sz w:val="20"/>
-        </w:rPr>
-        <w:t>TextInputTeam.Text</w:t>
-      </w:r>
-      <w:proofErr w:type="spellEnd"/>
-      <w:r>
-        <w:rPr>
-          <w:rFonts w:ascii="Segoe UI" w:eastAsia="Segoe UI" w:hAnsi="Segoe UI" w:cs="Times New Roman"/>
-          <w:b/>
-          <w:bCs/>
-          <w:sz w:val="20"/>
-        </w:rPr>
-        <w:t>,</w:t>
-      </w:r>
-      <w:r>
-        <w:rPr>
-          <w:rFonts w:ascii="Segoe UI" w:eastAsia="Segoe UI" w:hAnsi="Segoe UI" w:cs="Times New Roman"/>
-          <w:b/>
-          <w:bCs/>
-          <w:sz w:val="20"/>
-        </w:rPr>
-        <w:t xml:space="preserve"> </w:t>
-      </w:r>
-      <w:proofErr w:type="spellStart"/>
-      <w:r>
-        <w:rPr>
-          <w:rFonts w:ascii="Segoe UI" w:eastAsia="Segoe UI" w:hAnsi="Segoe UI" w:cs="Times New Roman"/>
-          <w:b/>
-          <w:bCs/>
-          <w:sz w:val="20"/>
-        </w:rPr>
-        <w:t>TextInputOwner.</w:t>
-      </w:r>
-      <w:commentRangeStart w:id="3"/>
-      <w:r>
-        <w:rPr>
-          <w:rFonts w:ascii="Segoe UI" w:eastAsia="Segoe UI" w:hAnsi="Segoe UI" w:cs="Times New Roman"/>
-          <w:b/>
-          <w:bCs/>
-          <w:sz w:val="20"/>
-        </w:rPr>
-        <w:t>Text</w:t>
-      </w:r>
-      <w:commentRangeEnd w:id="3"/>
-      <w:proofErr w:type="spellEnd"/>
-      <w:r>
-        <w:rPr>
-          <w:rFonts w:ascii="Segoe UI" w:eastAsia="Segoe UI" w:hAnsi="Segoe UI" w:cs="Times New Roman"/>
-          <w:b/>
-          <w:bCs/>
-          <w:sz w:val="16"/>
-          <w:szCs w:val="16"/>
-        </w:rPr>
-        <w:commentReference w:id="3"/>
-      </w:r>
-      <w:r>
-        <w:rPr>
-          <w:rFonts w:ascii="Segoe UI" w:eastAsia="Segoe UI" w:hAnsi="Segoe UI" w:cs="Times New Roman"/>
-          <w:b/>
-          <w:bCs/>
-          <w:sz w:val="20"/>
-        </w:rPr>
-        <w:t>))</w:t>
-      </w:r>
-    </w:p>
-    <w:p>
-      <w:pPr>
-        <w:ind w:left="720"/>
-        <w:contextualSpacing/>
-        <w:rPr>
-          <w:rFonts w:ascii="Segoe UI" w:eastAsia="Segoe UI" w:hAnsi="Segoe UI" w:cs="Times New Roman"/>
-          <w:sz w:val="20"/>
-        </w:rPr>
-      </w:pPr>
-    </w:p>
-    <w:p>
-      <w:pPr>
-        <w:ind w:left="720"/>
-        <w:contextualSpacing/>
-        <w:rPr>
-          <w:rFonts w:ascii="Segoe UI" w:eastAsia="Segoe UI" w:hAnsi="Segoe UI" w:cs="Times New Roman"/>
-          <w:sz w:val="20"/>
-        </w:rPr>
-      </w:pPr>
-      <w:r>
-        <w:rPr>
-          <w:rFonts w:ascii="Segoe UI" w:eastAsia="Segoe UI" w:hAnsi="Segoe UI" w:cs="Times New Roman"/>
-          <w:sz w:val="20"/>
-        </w:rPr>
-        <w:t>[</w:t>
-      </w:r>
-      <w:r>
-        <w:rPr>
-          <w:rFonts w:ascii="Segoe UI" w:eastAsia="Segoe UI" w:hAnsi="Segoe UI" w:cs="Times New Roman"/>
-          <w:sz w:val="20"/>
-        </w:rPr>
-        <w:t xml:space="preserve">Note: </w:t>
-      </w:r>
-    </w:p>
-    <w:p>
-      <w:pPr>
-        <w:ind w:firstLine="720"/>
-        <w:jc w:val="center"/>
-        <w:rPr>
-          <w:rFonts w:ascii="Segoe UI" w:eastAsia="Segoe UI" w:hAnsi="Segoe UI" w:cs="Times New Roman"/>
-          <w:b/>
-          <w:bCs/>
-          <w:sz w:val="20"/>
-        </w:rPr>
-      </w:pPr>
-      <w:r>
-        <w:rPr>
-          <w:rFonts w:ascii="Segoe UI" w:eastAsia="Segoe UI" w:hAnsi="Segoe UI" w:cs="Times New Roman"/>
-          <w:sz w:val="20"/>
-        </w:rPr>
-        <w:t>If you are using a non US version of Power</w:t>
-      </w:r>
-      <w:r>
-        <w:rPr>
-          <w:rFonts w:ascii="Segoe UI" w:eastAsia="Segoe UI" w:hAnsi="Segoe UI" w:cs="Times New Roman"/>
-          <w:sz w:val="20"/>
-        </w:rPr>
-        <w:t xml:space="preserve"> Apps, the comma in the formula should become a semicolon ; the code becomes </w:t>
-      </w:r>
-      <w:r>
-        <w:rPr>
-          <w:rFonts w:ascii="Segoe UI" w:eastAsia="Segoe UI" w:hAnsi="Segoe UI" w:cs="Times New Roman"/>
-          <w:b/>
-          <w:bCs/>
-          <w:sz w:val="20"/>
-        </w:rPr>
-        <w:t xml:space="preserve">Set ( </w:t>
-      </w:r>
-      <w:proofErr w:type="spellStart"/>
-      <w:r>
-        <w:rPr>
-          <w:rFonts w:ascii="Segoe UI" w:eastAsia="Segoe UI" w:hAnsi="Segoe UI" w:cs="Times New Roman"/>
-          <w:b/>
-          <w:bCs/>
-          <w:sz w:val="20"/>
-        </w:rPr>
-        <w:t>Flowstatus</w:t>
-      </w:r>
-      <w:proofErr w:type="spellEnd"/>
-      <w:r>
-        <w:rPr>
-          <w:rFonts w:ascii="Segoe UI" w:eastAsia="Segoe UI" w:hAnsi="Segoe UI" w:cs="Times New Roman"/>
-          <w:b/>
-          <w:bCs/>
-          <w:sz w:val="20"/>
-        </w:rPr>
-        <w:t xml:space="preserve">, </w:t>
-      </w:r>
-      <w:proofErr w:type="spellStart"/>
-      <w:r>
-        <w:rPr>
-          <w:rFonts w:ascii="Segoe UI" w:eastAsia="Segoe UI" w:hAnsi="Segoe UI" w:cs="Times New Roman"/>
-          <w:b/>
-          <w:bCs/>
-          <w:sz w:val="20"/>
-        </w:rPr>
-        <w:t>CreateTeamFromPowerApps.Run</w:t>
-      </w:r>
-      <w:proofErr w:type="spellEnd"/>
-      <w:r>
-        <w:rPr>
-          <w:rFonts w:ascii="Segoe UI" w:eastAsia="Segoe UI" w:hAnsi="Segoe UI" w:cs="Times New Roman"/>
-          <w:b/>
-          <w:bCs/>
-          <w:sz w:val="20"/>
-        </w:rPr>
-        <w:t>(</w:t>
-      </w:r>
-      <w:proofErr w:type="spellStart"/>
-      <w:r>
-        <w:rPr>
-          <w:rFonts w:ascii="Segoe UI" w:eastAsia="Segoe UI" w:hAnsi="Segoe UI" w:cs="Times New Roman"/>
-          <w:b/>
-          <w:bCs/>
-          <w:sz w:val="20"/>
-        </w:rPr>
-        <w:t>TextInputTeam.Text</w:t>
-      </w:r>
-      <w:proofErr w:type="spellEnd"/>
-      <w:r>
-        <w:rPr>
-          <w:rFonts w:ascii="Segoe UI" w:eastAsia="Segoe UI" w:hAnsi="Segoe UI" w:cs="Times New Roman"/>
-          <w:b/>
-          <w:bCs/>
-          <w:sz w:val="20"/>
-        </w:rPr>
-        <w:t>;</w:t>
-      </w:r>
-      <w:r>
-        <w:rPr>
-          <w:rFonts w:ascii="Segoe UI" w:eastAsia="Segoe UI" w:hAnsi="Segoe UI" w:cs="Times New Roman"/>
-          <w:b/>
-          <w:bCs/>
-          <w:sz w:val="20"/>
-        </w:rPr>
-        <w:t xml:space="preserve"> </w:t>
-      </w:r>
-      <w:proofErr w:type="spellStart"/>
-      <w:r>
-        <w:rPr>
-          <w:rFonts w:ascii="Segoe UI" w:eastAsia="Segoe UI" w:hAnsi="Segoe UI" w:cs="Times New Roman"/>
-          <w:b/>
-          <w:bCs/>
-          <w:sz w:val="20"/>
-        </w:rPr>
-        <w:t>TextInputOwner.</w:t>
-      </w:r>
-      <w:commentRangeStart w:id="4"/>
-      <w:r>
-        <w:rPr>
-          <w:rFonts w:ascii="Segoe UI" w:eastAsia="Segoe UI" w:hAnsi="Segoe UI" w:cs="Times New Roman"/>
-          <w:b/>
-          <w:bCs/>
-          <w:sz w:val="20"/>
-        </w:rPr>
-        <w:t>Text</w:t>
-      </w:r>
-      <w:commentRangeEnd w:id="4"/>
-      <w:proofErr w:type="spellEnd"/>
-      <w:r>
-        <w:rPr>
-          <w:rFonts w:ascii="Segoe UI" w:eastAsia="Segoe UI" w:hAnsi="Segoe UI" w:cs="Times New Roman"/>
-          <w:b/>
-          <w:bCs/>
-          <w:sz w:val="16"/>
-          <w:szCs w:val="16"/>
-        </w:rPr>
-        <w:commentReference w:id="4"/>
-      </w:r>
-      <w:r>
-        <w:rPr>
-          <w:rFonts w:ascii="Segoe UI" w:eastAsia="Segoe UI" w:hAnsi="Segoe UI" w:cs="Times New Roman"/>
-          <w:b/>
-          <w:bCs/>
-          <w:sz w:val="20"/>
-        </w:rPr>
-        <w:t>))</w:t>
-      </w:r>
-    </w:p>
-    <w:p>
-      <w:pPr>
-        <w:ind w:left="720"/>
-        <w:contextualSpacing/>
-        <w:rPr>
-          <w:rFonts w:ascii="Segoe UI" w:eastAsia="Segoe UI" w:hAnsi="Segoe UI" w:cs="Times New Roman"/>
-          <w:sz w:val="20"/>
-        </w:rPr>
-      </w:pPr>
-      <w:r>
-        <w:rPr>
-          <w:rFonts w:ascii="Segoe UI" w:eastAsia="Segoe UI" w:hAnsi="Segoe UI" w:cs="Times New Roman"/>
-          <w:sz w:val="20"/>
-        </w:rPr>
-        <w:t>]</w:t>
-      </w:r>
-    </w:p>
-    <w:p>
-      <w:pPr>
-        <w:numPr>
-          <w:ilvl w:val="0"/>
-          <w:numId w:val="2"/>
-        </w:numPr>
-        <w:contextualSpacing/>
-        <w:rPr>
-          <w:rFonts w:ascii="Segoe UI" w:eastAsia="Segoe UI" w:hAnsi="Segoe UI" w:cs="Times New Roman"/>
-          <w:sz w:val="20"/>
-        </w:rPr>
-      </w:pPr>
-      <w:r>
-        <w:rPr>
-          <w:rFonts w:ascii="Segoe UI" w:eastAsia="Segoe UI" w:hAnsi="Segoe UI" w:cs="Times New Roman"/>
-          <w:sz w:val="20"/>
-        </w:rPr>
-        <w:t xml:space="preserve">Basically, the Flow returned value will be stored in a variable called </w:t>
-      </w:r>
-      <w:proofErr w:type="spellStart"/>
-      <w:r>
-        <w:rPr>
-          <w:rFonts w:ascii="Segoe UI" w:eastAsia="Segoe UI" w:hAnsi="Segoe UI" w:cs="Times New Roman"/>
-          <w:b/>
-          <w:bCs/>
-          <w:sz w:val="20"/>
-        </w:rPr>
-        <w:t>Flowstatus</w:t>
-      </w:r>
-      <w:proofErr w:type="spellEnd"/>
-      <w:r>
-        <w:rPr>
-          <w:rFonts w:ascii="Segoe UI" w:eastAsia="Segoe UI" w:hAnsi="Segoe UI" w:cs="Times New Roman"/>
-          <w:sz w:val="20"/>
-        </w:rPr>
-        <w:t>.</w:t>
-      </w:r>
-    </w:p>
-    <w:p>
-      <w:pPr>
-        <w:jc w:val="center"/>
-        <w:rPr>
-          <w:rFonts w:ascii="Segoe UI" w:eastAsia="Segoe UI" w:hAnsi="Segoe UI" w:cs="Times New Roman"/>
-          <w:sz w:val="20"/>
-        </w:rPr>
-      </w:pPr>
-    </w:p>
-    <w:p>
-      <w:pPr>
-        <w:jc w:val="center"/>
-        <w:rPr>
-          <w:rFonts w:ascii="Segoe UI" w:eastAsia="Segoe UI" w:hAnsi="Segoe UI" w:cs="Times New Roman"/>
-          <w:sz w:val="20"/>
-        </w:rPr>
-      </w:pPr>
-      <w:r>
-        <w:rPr>
-          <w:rFonts w:ascii="Segoe UI" w:eastAsia="Segoe UI" w:hAnsi="Segoe UI" w:cs="Times New Roman"/>
-          <w:noProof/>
-          <w:sz w:val="20"/>
-        </w:rPr>
-        <w:drawing>
-          <wp:inline distT="0" distB="0" distL="0" distR="0" wp14:anchorId="1BE5068C" wp14:editId="3C38D6A4">
-            <wp:extent cx="7408922" cy="742950"/>
-            <wp:effectExtent l="0" t="0" r="1905" b="0"/>
-            <wp:docPr id="834544266" name="Picture 1208665426"/>
-            <wp:cNvGraphicFramePr>
-              <a:graphicFrameLocks xmlns:a="http://schemas.openxmlformats.org/drawingml/2006/main" noChangeAspect="1"/>
-            </wp:cNvGraphicFramePr>
-            <a:graphic xmlns:a="http://schemas.openxmlformats.org/drawingml/2006/main">
-              <a:graphicData uri="http://schemas.openxmlformats.org/drawingml/2006/picture">
-                <pic:pic xmlns:pic="http://schemas.openxmlformats.org/drawingml/2006/picture">
-                  <pic:nvPicPr>
-                    <pic:cNvPr id="0" name="Picture 1208665426"/>
-                    <pic:cNvPicPr/>
-                  </pic:nvPicPr>
-                  <pic:blipFill>
-                    <a:blip r:embed="rId20">
-                      <a:extLst>
-                        <a:ext uri="{28A0092B-C50C-407E-A947-70E740481C1C}">
-                          <a14:useLocalDpi xmlns:a14="http://schemas.microsoft.com/office/drawing/2010/main" val="0"/>
-                        </a:ext>
-                      </a:extLst>
-                    </a:blip>
-                    <a:stretch>
-                      <a:fillRect/>
-                    </a:stretch>
-                  </pic:blipFill>
-                  <pic:spPr>
-                    <a:xfrm>
-                      <a:off x="0" y="0"/>
-                      <a:ext cx="7408922" cy="742950"/>
-                    </a:xfrm>
-                    <a:prstGeom prst="rect">
-                      <a:avLst/>
-                    </a:prstGeom>
-                  </pic:spPr>
-                </pic:pic>
-              </a:graphicData>
-            </a:graphic>
-          </wp:inline>
-        </w:drawing>
-      </w:r>
-    </w:p>
-    <w:p>
-      <w:pPr>
-        <w:numPr>
-          <w:ilvl w:val="0"/>
-          <w:numId w:val="2"/>
-        </w:numPr>
-        <w:contextualSpacing/>
-        <w:rPr>
-          <w:rFonts w:ascii="Segoe UI" w:eastAsia="Segoe UI" w:hAnsi="Segoe UI" w:cs="Times New Roman"/>
-          <w:sz w:val="20"/>
-        </w:rPr>
-      </w:pPr>
-      <w:r>
-        <w:rPr>
-          <w:rFonts w:ascii="Segoe UI" w:eastAsia="Segoe UI" w:hAnsi="Segoe UI" w:cs="Times New Roman"/>
-          <w:sz w:val="20"/>
-        </w:rPr>
-        <w:t>We will display the status in another label; add another label to the form:</w:t>
-      </w:r>
-    </w:p>
-    <w:p>
-      <w:pPr>
-        <w:jc w:val="center"/>
-        <w:rPr>
-          <w:rFonts w:ascii="Segoe UI" w:eastAsia="Segoe UI" w:hAnsi="Segoe UI" w:cs="Times New Roman"/>
-          <w:sz w:val="20"/>
-        </w:rPr>
-      </w:pPr>
+        <w:t>Run the Application, click the Submit button, and you should see the returned value:</w:t>
+      </w:r>
     </w:p>
     <w:p>
       <w:pPr>
@@ -2129,124 +2566,9 @@
         </w:rPr>
         <w:lastRenderedPageBreak/>
         <w:drawing>
-          <wp:inline distT="0" distB="0" distL="0" distR="0" wp14:anchorId="6B8F2ABE" wp14:editId="6E679AB4">
-            <wp:extent cx="6858000" cy="4772025"/>
-            <wp:effectExtent l="0" t="0" r="0" b="9525"/>
-            <wp:docPr id="1185307957" name="Picture 1208665427"/>
-            <wp:cNvGraphicFramePr>
-              <a:graphicFrameLocks xmlns:a="http://schemas.openxmlformats.org/drawingml/2006/main" noChangeAspect="1"/>
-            </wp:cNvGraphicFramePr>
-            <a:graphic xmlns:a="http://schemas.openxmlformats.org/drawingml/2006/main">
-              <a:graphicData uri="http://schemas.openxmlformats.org/drawingml/2006/picture">
-                <pic:pic xmlns:pic="http://schemas.openxmlformats.org/drawingml/2006/picture">
-                  <pic:nvPicPr>
-                    <pic:cNvPr id="0" name="Picture 1208665427"/>
-                    <pic:cNvPicPr/>
-                  </pic:nvPicPr>
-                  <pic:blipFill>
-                    <a:blip r:embed="rId21">
-                      <a:extLst>
-                        <a:ext uri="{28A0092B-C50C-407E-A947-70E740481C1C}">
-                          <a14:useLocalDpi xmlns:a14="http://schemas.microsoft.com/office/drawing/2010/main" val="0"/>
-                        </a:ext>
-                      </a:extLst>
-                    </a:blip>
-                    <a:stretch>
-                      <a:fillRect/>
-                    </a:stretch>
-                  </pic:blipFill>
-                  <pic:spPr>
-                    <a:xfrm>
-                      <a:off x="0" y="0"/>
-                      <a:ext cx="6858000" cy="4772025"/>
-                    </a:xfrm>
-                    <a:prstGeom prst="rect">
-                      <a:avLst/>
-                    </a:prstGeom>
-                  </pic:spPr>
-                </pic:pic>
-              </a:graphicData>
-            </a:graphic>
-          </wp:inline>
-        </w:drawing>
-      </w:r>
-    </w:p>
-    <w:p>
-      <w:pPr>
-        <w:ind w:left="720" w:hanging="360"/>
-        <w:contextualSpacing/>
-        <w:rPr>
-          <w:rFonts w:ascii="Segoe UI" w:eastAsia="Segoe UI" w:hAnsi="Segoe UI" w:cs="Times New Roman"/>
-          <w:sz w:val="20"/>
-          <w:szCs w:val="20"/>
-        </w:rPr>
-      </w:pPr>
-      <w:r>
-        <w:rPr>
-          <w:rFonts w:ascii="Segoe UI" w:eastAsia="Segoe UI" w:hAnsi="Segoe UI" w:cs="Times New Roman"/>
-          <w:sz w:val="20"/>
-          <w:szCs w:val="20"/>
-        </w:rPr>
-        <w:t xml:space="preserve">This new label Text property must be </w:t>
-      </w:r>
-      <w:proofErr w:type="spellStart"/>
-      <w:r>
-        <w:rPr>
-          <w:rFonts w:ascii="Segoe UI" w:eastAsia="Segoe UI" w:hAnsi="Segoe UI" w:cs="Times New Roman"/>
-          <w:sz w:val="20"/>
-          <w:szCs w:val="20"/>
-        </w:rPr>
-        <w:t>FlowStatus.response</w:t>
-      </w:r>
-      <w:proofErr w:type="spellEnd"/>
-      <w:r>
-        <w:rPr>
-          <w:rFonts w:ascii="Segoe UI" w:eastAsia="Segoe UI" w:hAnsi="Segoe UI" w:cs="Times New Roman"/>
-          <w:sz w:val="20"/>
-          <w:szCs w:val="20"/>
-        </w:rPr>
-        <w:t>.</w:t>
-      </w:r>
-    </w:p>
-    <w:p>
-      <w:pPr>
-        <w:numPr>
-          <w:ilvl w:val="0"/>
-          <w:numId w:val="2"/>
-        </w:numPr>
-        <w:contextualSpacing/>
-        <w:rPr>
-          <w:rFonts w:ascii="Segoe UI" w:eastAsia="Segoe UI" w:hAnsi="Segoe UI" w:cs="Times New Roman"/>
-          <w:sz w:val="20"/>
-        </w:rPr>
-      </w:pPr>
-      <w:r>
-        <w:rPr>
-          <w:rFonts w:ascii="Segoe UI" w:eastAsia="Segoe UI" w:hAnsi="Segoe UI" w:cs="Times New Roman"/>
-          <w:sz w:val="20"/>
-        </w:rPr>
-        <w:t>Run the Application, click the Submit button, and you should see the returned value:</w:t>
-      </w:r>
-    </w:p>
-    <w:p>
-      <w:pPr>
-        <w:jc w:val="center"/>
-        <w:rPr>
-          <w:rFonts w:ascii="Segoe UI" w:eastAsia="Segoe UI" w:hAnsi="Segoe UI" w:cs="Times New Roman"/>
-          <w:sz w:val="20"/>
-        </w:rPr>
-      </w:pPr>
-      <w:r>
-        <w:rPr>
-          <w:rFonts w:ascii="Segoe UI" w:eastAsia="Segoe UI" w:hAnsi="Segoe UI" w:cs="Times New Roman"/>
-          <w:noProof/>
-          <w:sz w:val="20"/>
-        </w:rPr>
-        <w:lastRenderedPageBreak/>
-        <w:drawing>
-          <wp:inline distT="0" distB="0" distL="0" distR="0" wp14:anchorId="17A6E9F3" wp14:editId="7969BACF">
+          <wp:inline distT="0" distB="0" distL="0" distR="0" wp14:anchorId="17A6E9F3" wp14:editId="7C4796E3">
             <wp:extent cx="2295525" cy="3581400"/>
-            <wp:effectExtent l="0" t="0" r="9525" b="0"/>
+            <wp:effectExtent l="19050" t="19050" r="28575" b="19050"/>
             <wp:docPr id="1309423533" name="Picture 1208665428"/>
             <wp:cNvGraphicFramePr>
               <a:graphicFrameLocks xmlns:a="http://schemas.openxmlformats.org/drawingml/2006/main" noChangeAspect="1"/>
@@ -2259,7 +2581,7 @@
                     <pic:cNvPicPr/>
                   </pic:nvPicPr>
                   <pic:blipFill>
-                    <a:blip r:embed="rId22">
+                    <a:blip r:embed="rId26">
                       <a:extLst>
                         <a:ext uri="{28A0092B-C50C-407E-A947-70E740481C1C}">
                           <a14:useLocalDpi xmlns:a14="http://schemas.microsoft.com/office/drawing/2010/main" val="0"/>
@@ -2278,6 +2600,13 @@
                     <a:prstGeom prst="rect">
                       <a:avLst/>
                     </a:prstGeom>
+                    <a:ln>
+                      <a:solidFill>
+                        <a:schemeClr val="bg1">
+                          <a:lumMod val="85000"/>
+                        </a:schemeClr>
+                      </a:solidFill>
+                    </a:ln>
                   </pic:spPr>
                 </pic:pic>
               </a:graphicData>
@@ -2351,40 +2680,49 @@
     </w:p>
     <w:p>
       <w:pPr>
+        <w:pStyle w:val="Heading2"/>
+        <w:rPr>
+          <w:rFonts w:ascii="Segoe UI" w:eastAsia="Calibri" w:hAnsi="Segoe UI" w:cs="Segoe UI"/>
+          <w:sz w:val="28"/>
+          <w:szCs w:val="28"/>
+          <w:rPrChange w:id="27" w:author="Dattatray Patil (Contractor)" w:date="2021-02-15T14:46:00Z">
+            <w:rPr/>
+          </w:rPrChange>
+        </w:rPr>
+        <w:pPrChange w:id="28" w:author="Dattatray Patil (Contractor)" w:date="2021-02-15T14:46:00Z">
+          <w:pPr>
+            <w:spacing w:line="256" w:lineRule="auto"/>
+          </w:pPr>
+        </w:pPrChange>
+      </w:pPr>
+      <w:r>
+        <w:rPr>
+          <w:rFonts w:ascii="Segoe UI" w:eastAsia="Calibri" w:hAnsi="Segoe UI" w:cs="Segoe UI"/>
+          <w:sz w:val="28"/>
+          <w:szCs w:val="28"/>
+          <w:rPrChange w:id="29" w:author="Dattatray Patil (Contractor)" w:date="2021-02-15T14:46:00Z">
+            <w:rPr/>
+          </w:rPrChange>
+        </w:rPr>
+        <w:t>We need your feedback</w:t>
+      </w:r>
+    </w:p>
+    <w:p>
+      <w:pPr>
         <w:spacing w:line="256" w:lineRule="auto"/>
         <w:rPr>
           <w:rFonts w:ascii="Segoe UI" w:eastAsia="Calibri" w:hAnsi="Segoe UI" w:cs="Times New Roman"/>
-          <w:b/>
-          <w:bCs/>
           <w:sz w:val="20"/>
         </w:rPr>
       </w:pPr>
       <w:r>
         <w:rPr>
           <w:rFonts w:ascii="Segoe UI" w:eastAsia="Calibri" w:hAnsi="Segoe UI" w:cs="Times New Roman"/>
-          <w:b/>
-          <w:bCs/>
-          <w:sz w:val="20"/>
-        </w:rPr>
-        <w:t>We need your feedback</w:t>
-      </w:r>
-    </w:p>
-    <w:p>
-      <w:pPr>
-        <w:spacing w:line="256" w:lineRule="auto"/>
-        <w:rPr>
-          <w:rFonts w:ascii="Segoe UI" w:eastAsia="Calibri" w:hAnsi="Segoe UI" w:cs="Times New Roman"/>
-          <w:sz w:val="20"/>
-        </w:rPr>
-      </w:pPr>
-      <w:r>
-        <w:rPr>
-          <w:rFonts w:ascii="Segoe UI" w:eastAsia="Calibri" w:hAnsi="Segoe UI" w:cs="Times New Roman"/>
           <w:sz w:val="20"/>
         </w:rPr>
         <w:t xml:space="preserve">Do you want to report an issue or to suggest something? We need your feedback: </w:t>
       </w:r>
-      <w:hyperlink r:id="rId23" w:history="1">
+      <w:hyperlink r:id="rId27" w:history="1">
         <w:r>
           <w:rPr>
             <w:rFonts w:ascii="Segoe UI" w:eastAsia="Calibri" w:hAnsi="Segoe UI" w:cs="Times New Roman"/>
@@ -2422,8 +2760,8 @@
 </file>
 
 <file path=word/comments.xml><?xml version="1.0" encoding="utf-8"?>
-<w:comments xmlns:wpc="http://schemas.microsoft.com/office/word/2010/wordprocessingCanvas" xmlns:cx="http://schemas.microsoft.com/office/drawing/2014/chartex" xmlns:cx1="http://schemas.microsoft.com/office/drawing/2015/9/8/chartex" xmlns:cx2="http://schemas.microsoft.com/office/drawing/2015/10/21/chartex" xmlns:cx3="http://schemas.microsoft.com/office/drawing/2016/5/9/chartex" xmlns:cx4="http://schemas.microsoft.com/office/drawing/2016/5/10/chartex" xmlns:cx5="http://schemas.microsoft.com/office/drawing/2016/5/11/chartex" xmlns:cx6="http://schemas.microsoft.com/office/drawing/2016/5/12/chartex" xmlns:cx7="http://schemas.microsoft.com/office/drawing/2016/5/13/chartex" xmlns:cx8="http://schemas.microsoft.com/office/drawing/2016/5/14/chartex" xmlns:mc="http://schemas.openxmlformats.org/markup-compatibility/2006" xmlns:aink="http://schemas.microsoft.com/office/drawing/2016/ink" xmlns:am3d="http://schemas.microsoft.com/office/drawing/2017/model3d" xmlns:o="urn:schemas-microsoft-com:office:office" xmlns:r="http://schemas.openxmlformats.org/officeDocument/2006/relationships" xmlns:m="http://schemas.openxmlformats.org/officeDocument/2006/math" xmlns:v="urn:schemas-microsoft-com:vml" xmlns:wp14="http://schemas.microsoft.com/office/word/2010/wordprocessingDrawing" xmlns:wp="http://schemas.openxmlformats.org/drawingml/2006/wordprocessingDrawing" xmlns:w10="urn:schemas-microsoft-com:office:word" xmlns:w="http://schemas.openxmlformats.org/wordprocessingml/2006/main" xmlns:w14="http://schemas.microsoft.com/office/word/2010/wordml" xmlns:w15="http://schemas.microsoft.com/office/word/2012/wordml" xmlns:w16cex="http://schemas.microsoft.com/office/word/2018/wordml/cex" xmlns:w16cid="http://schemas.microsoft.com/office/word/2016/wordml/cid" xmlns:w16="http://schemas.microsoft.com/office/word/2018/wordml" xmlns:w16se="http://schemas.microsoft.com/office/word/2015/wordml/symex" xmlns:wpg="http://schemas.microsoft.com/office/word/2010/wordprocessingGroup" xmlns:wpi="http://schemas.microsoft.com/office/word/2010/wordprocessingInk" xmlns:wne="http://schemas.microsoft.com/office/word/2006/wordml" xmlns:wps="http://schemas.microsoft.com/office/word/2010/wordprocessingShape" mc:Ignorable="w14 w15 w16se w16cid w16 w16cex wp14">
-  <w:comment w:id="2" w:author="Author" w:initials="A">
+<w:comments xmlns:wpc="http://schemas.microsoft.com/office/word/2010/wordprocessingCanvas" xmlns:cx="http://schemas.microsoft.com/office/drawing/2014/chartex" xmlns:cx1="http://schemas.microsoft.com/office/drawing/2015/9/8/chartex" xmlns:cx2="http://schemas.microsoft.com/office/drawing/2015/10/21/chartex" xmlns:cx3="http://schemas.microsoft.com/office/drawing/2016/5/9/chartex" xmlns:cx4="http://schemas.microsoft.com/office/drawing/2016/5/10/chartex" xmlns:cx5="http://schemas.microsoft.com/office/drawing/2016/5/11/chartex" xmlns:cx6="http://schemas.microsoft.com/office/drawing/2016/5/12/chartex" xmlns:cx7="http://schemas.microsoft.com/office/drawing/2016/5/13/chartex" xmlns:cx8="http://schemas.microsoft.com/office/drawing/2016/5/14/chartex" xmlns:mc="http://schemas.openxmlformats.org/markup-compatibility/2006" xmlns:aink="http://schemas.microsoft.com/office/drawing/2016/ink" xmlns:am3d="http://schemas.microsoft.com/office/drawing/2017/model3d" xmlns:o="urn:schemas-microsoft-com:office:office" xmlns:r="http://schemas.openxmlformats.org/officeDocument/2006/relationships" xmlns:m="http://schemas.openxmlformats.org/officeDocument/2006/math" xmlns:v="urn:schemas-microsoft-com:vml" xmlns:wp14="http://schemas.microsoft.com/office/word/2010/wordprocessingDrawing" xmlns:wp="http://schemas.openxmlformats.org/drawingml/2006/wordprocessingDrawing" xmlns:w10="urn:schemas-microsoft-com:office:word" xmlns:w="http://schemas.openxmlformats.org/wordprocessingml/2006/main" xmlns:w14="http://schemas.microsoft.com/office/word/2010/wordml" xmlns:w15="http://schemas.microsoft.com/office/word/2012/wordml" xmlns:w16cid="http://schemas.microsoft.com/office/word/2016/wordml/cid" xmlns:w16se="http://schemas.microsoft.com/office/word/2015/wordml/symex" xmlns:wpg="http://schemas.microsoft.com/office/word/2010/wordprocessingGroup" xmlns:wpi="http://schemas.microsoft.com/office/word/2010/wordprocessingInk" xmlns:wne="http://schemas.microsoft.com/office/word/2006/wordml" xmlns:wps="http://schemas.microsoft.com/office/word/2010/wordprocessingShape" mc:Ignorable="w14 w15 w16se w16cid wp14">
+  <w:comment w:id="10" w:author="Author" w:initials="A">
     <w:p>
       <w:pPr>
         <w:pStyle w:val="CommentText1"/>
@@ -2445,7 +2783,7 @@
       </w:r>
     </w:p>
   </w:comment>
-  <w:comment w:id="3" w:author="Author" w:initials="A">
+  <w:comment w:id="20" w:author="Author" w:initials="A">
     <w:p>
       <w:pPr>
         <w:pStyle w:val="CommentText1"/>
@@ -2469,11 +2807,19 @@
         <w:rPr>
           <w:lang w:val="fr-BE"/>
         </w:rPr>
-        <w:t>es ; pas des ,</w:t>
-      </w:r>
+        <w:t xml:space="preserve">es ; pas </w:t>
+      </w:r>
+      <w:proofErr w:type="gramStart"/>
+      <w:r>
+        <w:rPr>
+          <w:lang w:val="fr-BE"/>
+        </w:rPr>
+        <w:t>des ,</w:t>
+      </w:r>
+      <w:proofErr w:type="gramEnd"/>
     </w:p>
   </w:comment>
-  <w:comment w:id="4" w:author="Author" w:initials="A">
+  <w:comment w:id="23" w:author="Author" w:initials="A">
     <w:p>
       <w:pPr>
         <w:pStyle w:val="CommentText1"/>
@@ -2497,15 +2843,23 @@
         <w:rPr>
           <w:lang w:val="fr-BE"/>
         </w:rPr>
-        <w:t>es ; pas des ,</w:t>
-      </w:r>
+        <w:t xml:space="preserve">es ; pas </w:t>
+      </w:r>
+      <w:proofErr w:type="gramStart"/>
+      <w:r>
+        <w:rPr>
+          <w:lang w:val="fr-BE"/>
+        </w:rPr>
+        <w:t>des ,</w:t>
+      </w:r>
+      <w:proofErr w:type="gramEnd"/>
     </w:p>
   </w:comment>
 </w:comments>
 </file>
 
 <file path=word/commentsExtended.xml><?xml version="1.0" encoding="utf-8"?>
-<w15:commentsEx xmlns:wpc="http://schemas.microsoft.com/office/word/2010/wordprocessingCanvas" xmlns:cx="http://schemas.microsoft.com/office/drawing/2014/chartex" xmlns:cx1="http://schemas.microsoft.com/office/drawing/2015/9/8/chartex" xmlns:cx2="http://schemas.microsoft.com/office/drawing/2015/10/21/chartex" xmlns:cx3="http://schemas.microsoft.com/office/drawing/2016/5/9/chartex" xmlns:cx4="http://schemas.microsoft.com/office/drawing/2016/5/10/chartex" xmlns:cx5="http://schemas.microsoft.com/office/drawing/2016/5/11/chartex" xmlns:cx6="http://schemas.microsoft.com/office/drawing/2016/5/12/chartex" xmlns:cx7="http://schemas.microsoft.com/office/drawing/2016/5/13/chartex" xmlns:cx8="http://schemas.microsoft.com/office/drawing/2016/5/14/chartex" xmlns:mc="http://schemas.openxmlformats.org/markup-compatibility/2006" xmlns:aink="http://schemas.microsoft.com/office/drawing/2016/ink" xmlns:am3d="http://schemas.microsoft.com/office/drawing/2017/model3d" xmlns:o="urn:schemas-microsoft-com:office:office" xmlns:r="http://schemas.openxmlformats.org/officeDocument/2006/relationships" xmlns:m="http://schemas.openxmlformats.org/officeDocument/2006/math" xmlns:v="urn:schemas-microsoft-com:vml" xmlns:wp14="http://schemas.microsoft.com/office/word/2010/wordprocessingDrawing" xmlns:wp="http://schemas.openxmlformats.org/drawingml/2006/wordprocessingDrawing" xmlns:w10="urn:schemas-microsoft-com:office:word" xmlns:w="http://schemas.openxmlformats.org/wordprocessingml/2006/main" xmlns:w14="http://schemas.microsoft.com/office/word/2010/wordml" xmlns:w15="http://schemas.microsoft.com/office/word/2012/wordml" xmlns:w16cex="http://schemas.microsoft.com/office/word/2018/wordml/cex" xmlns:w16cid="http://schemas.microsoft.com/office/word/2016/wordml/cid" xmlns:w16="http://schemas.microsoft.com/office/word/2018/wordml" xmlns:w16se="http://schemas.microsoft.com/office/word/2015/wordml/symex" xmlns:wpg="http://schemas.microsoft.com/office/word/2010/wordprocessingGroup" xmlns:wpi="http://schemas.microsoft.com/office/word/2010/wordprocessingInk" xmlns:wne="http://schemas.microsoft.com/office/word/2006/wordml" xmlns:wps="http://schemas.microsoft.com/office/word/2010/wordprocessingShape" mc:Ignorable="w14 w15 w16se w16cid w16 w16cex wp14">
+<w15:commentsEx xmlns:wpc="http://schemas.microsoft.com/office/word/2010/wordprocessingCanvas" xmlns:cx="http://schemas.microsoft.com/office/drawing/2014/chartex" xmlns:cx1="http://schemas.microsoft.com/office/drawing/2015/9/8/chartex" xmlns:cx2="http://schemas.microsoft.com/office/drawing/2015/10/21/chartex" xmlns:cx3="http://schemas.microsoft.com/office/drawing/2016/5/9/chartex" xmlns:cx4="http://schemas.microsoft.com/office/drawing/2016/5/10/chartex" xmlns:cx5="http://schemas.microsoft.com/office/drawing/2016/5/11/chartex" xmlns:cx6="http://schemas.microsoft.com/office/drawing/2016/5/12/chartex" xmlns:cx7="http://schemas.microsoft.com/office/drawing/2016/5/13/chartex" xmlns:cx8="http://schemas.microsoft.com/office/drawing/2016/5/14/chartex" xmlns:mc="http://schemas.openxmlformats.org/markup-compatibility/2006" xmlns:aink="http://schemas.microsoft.com/office/drawing/2016/ink" xmlns:am3d="http://schemas.microsoft.com/office/drawing/2017/model3d" xmlns:o="urn:schemas-microsoft-com:office:office" xmlns:r="http://schemas.openxmlformats.org/officeDocument/2006/relationships" xmlns:m="http://schemas.openxmlformats.org/officeDocument/2006/math" xmlns:v="urn:schemas-microsoft-com:vml" xmlns:wp14="http://schemas.microsoft.com/office/word/2010/wordprocessingDrawing" xmlns:wp="http://schemas.openxmlformats.org/drawingml/2006/wordprocessingDrawing" xmlns:w10="urn:schemas-microsoft-com:office:word" xmlns:w="http://schemas.openxmlformats.org/wordprocessingml/2006/main" xmlns:w14="http://schemas.microsoft.com/office/word/2010/wordml" xmlns:w15="http://schemas.microsoft.com/office/word/2012/wordml" xmlns:w16cid="http://schemas.microsoft.com/office/word/2016/wordml/cid" xmlns:w16se="http://schemas.microsoft.com/office/word/2015/wordml/symex" xmlns:wpg="http://schemas.microsoft.com/office/word/2010/wordprocessingGroup" xmlns:wpi="http://schemas.microsoft.com/office/word/2010/wordprocessingInk" xmlns:wne="http://schemas.microsoft.com/office/word/2006/wordml" xmlns:wps="http://schemas.microsoft.com/office/word/2010/wordprocessingShape" mc:Ignorable="w14 w15 w16se w16cid wp14">
   <w15:commentEx w15:paraId="6830857E" w15:done="0"/>
   <w15:commentEx w15:paraId="287E1B00" w15:done="1"/>
   <w15:commentEx w15:paraId="3D568DE8" w15:done="1"/>
@@ -2513,15 +2867,65 @@
 </file>
 
 <file path=word/commentsIds.xml><?xml version="1.0" encoding="utf-8"?>
-<w16cid:commentsIds xmlns:wpc="http://schemas.microsoft.com/office/word/2010/wordprocessingCanvas" xmlns:cx="http://schemas.microsoft.com/office/drawing/2014/chartex" xmlns:cx1="http://schemas.microsoft.com/office/drawing/2015/9/8/chartex" xmlns:cx2="http://schemas.microsoft.com/office/drawing/2015/10/21/chartex" xmlns:cx3="http://schemas.microsoft.com/office/drawing/2016/5/9/chartex" xmlns:cx4="http://schemas.microsoft.com/office/drawing/2016/5/10/chartex" xmlns:cx5="http://schemas.microsoft.com/office/drawing/2016/5/11/chartex" xmlns:cx6="http://schemas.microsoft.com/office/drawing/2016/5/12/chartex" xmlns:cx7="http://schemas.microsoft.com/office/drawing/2016/5/13/chartex" xmlns:cx8="http://schemas.microsoft.com/office/drawing/2016/5/14/chartex" xmlns:mc="http://schemas.openxmlformats.org/markup-compatibility/2006" xmlns:aink="http://schemas.microsoft.com/office/drawing/2016/ink" xmlns:am3d="http://schemas.microsoft.com/office/drawing/2017/model3d" xmlns:o="urn:schemas-microsoft-com:office:office" xmlns:r="http://schemas.openxmlformats.org/officeDocument/2006/relationships" xmlns:m="http://schemas.openxmlformats.org/officeDocument/2006/math" xmlns:v="urn:schemas-microsoft-com:vml" xmlns:wp14="http://schemas.microsoft.com/office/word/2010/wordprocessingDrawing" xmlns:wp="http://schemas.openxmlformats.org/drawingml/2006/wordprocessingDrawing" xmlns:w10="urn:schemas-microsoft-com:office:word" xmlns:w="http://schemas.openxmlformats.org/wordprocessingml/2006/main" xmlns:w14="http://schemas.microsoft.com/office/word/2010/wordml" xmlns:w15="http://schemas.microsoft.com/office/word/2012/wordml" xmlns:w16cex="http://schemas.microsoft.com/office/word/2018/wordml/cex" xmlns:w16cid="http://schemas.microsoft.com/office/word/2016/wordml/cid" xmlns:w16="http://schemas.microsoft.com/office/word/2018/wordml" xmlns:w16se="http://schemas.microsoft.com/office/word/2015/wordml/symex" xmlns:wpg="http://schemas.microsoft.com/office/word/2010/wordprocessingGroup" xmlns:wpi="http://schemas.microsoft.com/office/word/2010/wordprocessingInk" xmlns:wne="http://schemas.microsoft.com/office/word/2006/wordml" xmlns:wps="http://schemas.microsoft.com/office/word/2010/wordprocessingShape" mc:Ignorable="w14 w15 w16se w16cid w16 w16cex wp14">
+<w16cid:commentsIds xmlns:wpc="http://schemas.microsoft.com/office/word/2010/wordprocessingCanvas" xmlns:cx="http://schemas.microsoft.com/office/drawing/2014/chartex" xmlns:cx1="http://schemas.microsoft.com/office/drawing/2015/9/8/chartex" xmlns:cx2="http://schemas.microsoft.com/office/drawing/2015/10/21/chartex" xmlns:cx3="http://schemas.microsoft.com/office/drawing/2016/5/9/chartex" xmlns:cx4="http://schemas.microsoft.com/office/drawing/2016/5/10/chartex" xmlns:cx5="http://schemas.microsoft.com/office/drawing/2016/5/11/chartex" xmlns:cx6="http://schemas.microsoft.com/office/drawing/2016/5/12/chartex" xmlns:cx7="http://schemas.microsoft.com/office/drawing/2016/5/13/chartex" xmlns:cx8="http://schemas.microsoft.com/office/drawing/2016/5/14/chartex" xmlns:mc="http://schemas.openxmlformats.org/markup-compatibility/2006" xmlns:aink="http://schemas.microsoft.com/office/drawing/2016/ink" xmlns:am3d="http://schemas.microsoft.com/office/drawing/2017/model3d" xmlns:o="urn:schemas-microsoft-com:office:office" xmlns:r="http://schemas.openxmlformats.org/officeDocument/2006/relationships" xmlns:m="http://schemas.openxmlformats.org/officeDocument/2006/math" xmlns:v="urn:schemas-microsoft-com:vml" xmlns:wp14="http://schemas.microsoft.com/office/word/2010/wordprocessingDrawing" xmlns:wp="http://schemas.openxmlformats.org/drawingml/2006/wordprocessingDrawing" xmlns:w10="urn:schemas-microsoft-com:office:word" xmlns:w="http://schemas.openxmlformats.org/wordprocessingml/2006/main" xmlns:w14="http://schemas.microsoft.com/office/word/2010/wordml" xmlns:w15="http://schemas.microsoft.com/office/word/2012/wordml" xmlns:w16cid="http://schemas.microsoft.com/office/word/2016/wordml/cid" xmlns:w16se="http://schemas.microsoft.com/office/word/2015/wordml/symex" xmlns:wpg="http://schemas.microsoft.com/office/word/2010/wordprocessingGroup" xmlns:wpi="http://schemas.microsoft.com/office/word/2010/wordprocessingInk" xmlns:wne="http://schemas.microsoft.com/office/word/2006/wordml" xmlns:wps="http://schemas.microsoft.com/office/word/2010/wordprocessingShape" mc:Ignorable="w14 w15 w16se w16cid wp14">
   <w16cid:commentId w16cid:paraId="6830857E" w16cid:durableId="213E2C14"/>
   <w16cid:commentId w16cid:paraId="287E1B00" w16cid:durableId="213E2C13"/>
   <w16cid:commentId w16cid:paraId="3D568DE8" w16cid:durableId="2290C9E7"/>
 </w16cid:commentsIds>
 </file>
 
+<file path=word/endnotes.xml><?xml version="1.0" encoding="utf-8"?>
+<w:endnotes xmlns:wpc="http://schemas.microsoft.com/office/word/2010/wordprocessingCanvas" xmlns:cx="http://schemas.microsoft.com/office/drawing/2014/chartex" xmlns:cx1="http://schemas.microsoft.com/office/drawing/2015/9/8/chartex" xmlns:cx2="http://schemas.microsoft.com/office/drawing/2015/10/21/chartex" xmlns:cx3="http://schemas.microsoft.com/office/drawing/2016/5/9/chartex" xmlns:cx4="http://schemas.microsoft.com/office/drawing/2016/5/10/chartex" xmlns:cx5="http://schemas.microsoft.com/office/drawing/2016/5/11/chartex" xmlns:cx6="http://schemas.microsoft.com/office/drawing/2016/5/12/chartex" xmlns:cx7="http://schemas.microsoft.com/office/drawing/2016/5/13/chartex" xmlns:cx8="http://schemas.microsoft.com/office/drawing/2016/5/14/chartex" xmlns:mc="http://schemas.openxmlformats.org/markup-compatibility/2006" xmlns:aink="http://schemas.microsoft.com/office/drawing/2016/ink" xmlns:am3d="http://schemas.microsoft.com/office/drawing/2017/model3d" xmlns:o="urn:schemas-microsoft-com:office:office" xmlns:r="http://schemas.openxmlformats.org/officeDocument/2006/relationships" xmlns:m="http://schemas.openxmlformats.org/officeDocument/2006/math" xmlns:v="urn:schemas-microsoft-com:vml" xmlns:wp14="http://schemas.microsoft.com/office/word/2010/wordprocessingDrawing" xmlns:wp="http://schemas.openxmlformats.org/drawingml/2006/wordprocessingDrawing" xmlns:w10="urn:schemas-microsoft-com:office:word" xmlns:w="http://schemas.openxmlformats.org/wordprocessingml/2006/main" xmlns:w14="http://schemas.microsoft.com/office/word/2010/wordml" xmlns:w15="http://schemas.microsoft.com/office/word/2012/wordml" xmlns:w16cid="http://schemas.microsoft.com/office/word/2016/wordml/cid" xmlns:w16se="http://schemas.microsoft.com/office/word/2015/wordml/symex" xmlns:wpg="http://schemas.microsoft.com/office/word/2010/wordprocessingGroup" xmlns:wpi="http://schemas.microsoft.com/office/word/2010/wordprocessingInk" xmlns:wne="http://schemas.microsoft.com/office/word/2006/wordml" xmlns:wps="http://schemas.microsoft.com/office/word/2010/wordprocessingShape" mc:Ignorable="w14 w15 w16se w16cid wp14">
+  <w:endnote w:type="separator" w:id="-1">
+    <w:p>
+      <w:pPr>
+        <w:spacing w:after="0" w:line="240" w:lineRule="auto"/>
+      </w:pPr>
+      <w:r>
+        <w:separator/>
+      </w:r>
+    </w:p>
+  </w:endnote>
+  <w:endnote w:type="continuationSeparator" w:id="0">
+    <w:p>
+      <w:pPr>
+        <w:spacing w:after="0" w:line="240" w:lineRule="auto"/>
+      </w:pPr>
+      <w:r>
+        <w:continuationSeparator/>
+      </w:r>
+    </w:p>
+  </w:endnote>
+</w:endnotes>
+</file>
+
+<file path=word/footnotes.xml><?xml version="1.0" encoding="utf-8"?>
+<w:footnotes xmlns:wpc="http://schemas.microsoft.com/office/word/2010/wordprocessingCanvas" xmlns:cx="http://schemas.microsoft.com/office/drawing/2014/chartex" xmlns:cx1="http://schemas.microsoft.com/office/drawing/2015/9/8/chartex" xmlns:cx2="http://schemas.microsoft.com/office/drawing/2015/10/21/chartex" xmlns:cx3="http://schemas.microsoft.com/office/drawing/2016/5/9/chartex" xmlns:cx4="http://schemas.microsoft.com/office/drawing/2016/5/10/chartex" xmlns:cx5="http://schemas.microsoft.com/office/drawing/2016/5/11/chartex" xmlns:cx6="http://schemas.microsoft.com/office/drawing/2016/5/12/chartex" xmlns:cx7="http://schemas.microsoft.com/office/drawing/2016/5/13/chartex" xmlns:cx8="http://schemas.microsoft.com/office/drawing/2016/5/14/chartex" xmlns:mc="http://schemas.openxmlformats.org/markup-compatibility/2006" xmlns:aink="http://schemas.microsoft.com/office/drawing/2016/ink" xmlns:am3d="http://schemas.microsoft.com/office/drawing/2017/model3d" xmlns:o="urn:schemas-microsoft-com:office:office" xmlns:r="http://schemas.openxmlformats.org/officeDocument/2006/relationships" xmlns:m="http://schemas.openxmlformats.org/officeDocument/2006/math" xmlns:v="urn:schemas-microsoft-com:vml" xmlns:wp14="http://schemas.microsoft.com/office/word/2010/wordprocessingDrawing" xmlns:wp="http://schemas.openxmlformats.org/drawingml/2006/wordprocessingDrawing" xmlns:w10="urn:schemas-microsoft-com:office:word" xmlns:w="http://schemas.openxmlformats.org/wordprocessingml/2006/main" xmlns:w14="http://schemas.microsoft.com/office/word/2010/wordml" xmlns:w15="http://schemas.microsoft.com/office/word/2012/wordml" xmlns:w16cid="http://schemas.microsoft.com/office/word/2016/wordml/cid" xmlns:w16se="http://schemas.microsoft.com/office/word/2015/wordml/symex" xmlns:wpg="http://schemas.microsoft.com/office/word/2010/wordprocessingGroup" xmlns:wpi="http://schemas.microsoft.com/office/word/2010/wordprocessingInk" xmlns:wne="http://schemas.microsoft.com/office/word/2006/wordml" xmlns:wps="http://schemas.microsoft.com/office/word/2010/wordprocessingShape" mc:Ignorable="w14 w15 w16se w16cid wp14">
+  <w:footnote w:type="separator" w:id="-1">
+    <w:p>
+      <w:pPr>
+        <w:spacing w:after="0" w:line="240" w:lineRule="auto"/>
+      </w:pPr>
+      <w:r>
+        <w:separator/>
+      </w:r>
+    </w:p>
+  </w:footnote>
+  <w:footnote w:type="continuationSeparator" w:id="0">
+    <w:p>
+      <w:pPr>
+        <w:spacing w:after="0" w:line="240" w:lineRule="auto"/>
+      </w:pPr>
+      <w:r>
+        <w:continuationSeparator/>
+      </w:r>
+    </w:p>
+  </w:footnote>
+</w:footnotes>
+</file>
+
 <file path=word/numbering.xml><?xml version="1.0" encoding="utf-8"?>
-<w:numbering xmlns:wpc="http://schemas.microsoft.com/office/word/2010/wordprocessingCanvas" xmlns:cx="http://schemas.microsoft.com/office/drawing/2014/chartex" xmlns:cx1="http://schemas.microsoft.com/office/drawing/2015/9/8/chartex" xmlns:cx2="http://schemas.microsoft.com/office/drawing/2015/10/21/chartex" xmlns:cx3="http://schemas.microsoft.com/office/drawing/2016/5/9/chartex" xmlns:cx4="http://schemas.microsoft.com/office/drawing/2016/5/10/chartex" xmlns:cx5="http://schemas.microsoft.com/office/drawing/2016/5/11/chartex" xmlns:cx6="http://schemas.microsoft.com/office/drawing/2016/5/12/chartex" xmlns:cx7="http://schemas.microsoft.com/office/drawing/2016/5/13/chartex" xmlns:cx8="http://schemas.microsoft.com/office/drawing/2016/5/14/chartex" xmlns:mc="http://schemas.openxmlformats.org/markup-compatibility/2006" xmlns:aink="http://schemas.microsoft.com/office/drawing/2016/ink" xmlns:am3d="http://schemas.microsoft.com/office/drawing/2017/model3d" xmlns:o="urn:schemas-microsoft-com:office:office" xmlns:r="http://schemas.openxmlformats.org/officeDocument/2006/relationships" xmlns:m="http://schemas.openxmlformats.org/officeDocument/2006/math" xmlns:v="urn:schemas-microsoft-com:vml" xmlns:wp14="http://schemas.microsoft.com/office/word/2010/wordprocessingDrawing" xmlns:wp="http://schemas.openxmlformats.org/drawingml/2006/wordprocessingDrawing" xmlns:w10="urn:schemas-microsoft-com:office:word" xmlns:w="http://schemas.openxmlformats.org/wordprocessingml/2006/main" xmlns:w14="http://schemas.microsoft.com/office/word/2010/wordml" xmlns:w15="http://schemas.microsoft.com/office/word/2012/wordml" xmlns:w16cex="http://schemas.microsoft.com/office/word/2018/wordml/cex" xmlns:w16cid="http://schemas.microsoft.com/office/word/2016/wordml/cid" xmlns:w16="http://schemas.microsoft.com/office/word/2018/wordml" xmlns:w16se="http://schemas.microsoft.com/office/word/2015/wordml/symex" xmlns:wpg="http://schemas.microsoft.com/office/word/2010/wordprocessingGroup" xmlns:wpi="http://schemas.microsoft.com/office/word/2010/wordprocessingInk" xmlns:wne="http://schemas.microsoft.com/office/word/2006/wordml" xmlns:wps="http://schemas.microsoft.com/office/word/2010/wordprocessingShape" mc:Ignorable="w14 w15 w16se w16cid w16 w16cex wp14">
+<w:numbering xmlns:wpc="http://schemas.microsoft.com/office/word/2010/wordprocessingCanvas" xmlns:cx="http://schemas.microsoft.com/office/drawing/2014/chartex" xmlns:cx1="http://schemas.microsoft.com/office/drawing/2015/9/8/chartex" xmlns:cx2="http://schemas.microsoft.com/office/drawing/2015/10/21/chartex" xmlns:cx3="http://schemas.microsoft.com/office/drawing/2016/5/9/chartex" xmlns:cx4="http://schemas.microsoft.com/office/drawing/2016/5/10/chartex" xmlns:cx5="http://schemas.microsoft.com/office/drawing/2016/5/11/chartex" xmlns:cx6="http://schemas.microsoft.com/office/drawing/2016/5/12/chartex" xmlns:cx7="http://schemas.microsoft.com/office/drawing/2016/5/13/chartex" xmlns:cx8="http://schemas.microsoft.com/office/drawing/2016/5/14/chartex" xmlns:mc="http://schemas.openxmlformats.org/markup-compatibility/2006" xmlns:aink="http://schemas.microsoft.com/office/drawing/2016/ink" xmlns:am3d="http://schemas.microsoft.com/office/drawing/2017/model3d" xmlns:o="urn:schemas-microsoft-com:office:office" xmlns:r="http://schemas.openxmlformats.org/officeDocument/2006/relationships" xmlns:m="http://schemas.openxmlformats.org/officeDocument/2006/math" xmlns:v="urn:schemas-microsoft-com:vml" xmlns:wp14="http://schemas.microsoft.com/office/word/2010/wordprocessingDrawing" xmlns:wp="http://schemas.openxmlformats.org/drawingml/2006/wordprocessingDrawing" xmlns:w10="urn:schemas-microsoft-com:office:word" xmlns:w="http://schemas.openxmlformats.org/wordprocessingml/2006/main" xmlns:w14="http://schemas.microsoft.com/office/word/2010/wordml" xmlns:w15="http://schemas.microsoft.com/office/word/2012/wordml" xmlns:w16cid="http://schemas.microsoft.com/office/word/2016/wordml/cid" xmlns:w16se="http://schemas.microsoft.com/office/word/2015/wordml/symex" xmlns:wpg="http://schemas.microsoft.com/office/word/2010/wordprocessingGroup" xmlns:wpi="http://schemas.microsoft.com/office/word/2010/wordprocessingInk" xmlns:wne="http://schemas.microsoft.com/office/word/2006/wordml" xmlns:wps="http://schemas.microsoft.com/office/word/2010/wordprocessingShape" mc:Ignorable="w14 w15 w16se w16cid wp14">
   <w:abstractNum w:abstractNumId="0" w15:restartNumberingAfterBreak="0">
     <w:nsid w:val="77A128C2"/>
     <w:multiLevelType w:val="hybridMultilevel"/>
@@ -2624,8 +3028,16 @@
 </w:numbering>
 </file>
 
+<file path=word/people.xml><?xml version="1.0" encoding="utf-8"?>
+<w15:people xmlns:wpc="http://schemas.microsoft.com/office/word/2010/wordprocessingCanvas" xmlns:cx="http://schemas.microsoft.com/office/drawing/2014/chartex" xmlns:cx1="http://schemas.microsoft.com/office/drawing/2015/9/8/chartex" xmlns:cx2="http://schemas.microsoft.com/office/drawing/2015/10/21/chartex" xmlns:cx3="http://schemas.microsoft.com/office/drawing/2016/5/9/chartex" xmlns:cx4="http://schemas.microsoft.com/office/drawing/2016/5/10/chartex" xmlns:cx5="http://schemas.microsoft.com/office/drawing/2016/5/11/chartex" xmlns:cx6="http://schemas.microsoft.com/office/drawing/2016/5/12/chartex" xmlns:cx7="http://schemas.microsoft.com/office/drawing/2016/5/13/chartex" xmlns:cx8="http://schemas.microsoft.com/office/drawing/2016/5/14/chartex" xmlns:mc="http://schemas.openxmlformats.org/markup-compatibility/2006" xmlns:aink="http://schemas.microsoft.com/office/drawing/2016/ink" xmlns:am3d="http://schemas.microsoft.com/office/drawing/2017/model3d" xmlns:o="urn:schemas-microsoft-com:office:office" xmlns:r="http://schemas.openxmlformats.org/officeDocument/2006/relationships" xmlns:m="http://schemas.openxmlformats.org/officeDocument/2006/math" xmlns:v="urn:schemas-microsoft-com:vml" xmlns:wp14="http://schemas.microsoft.com/office/word/2010/wordprocessingDrawing" xmlns:wp="http://schemas.openxmlformats.org/drawingml/2006/wordprocessingDrawing" xmlns:w10="urn:schemas-microsoft-com:office:word" xmlns:w="http://schemas.openxmlformats.org/wordprocessingml/2006/main" xmlns:w14="http://schemas.microsoft.com/office/word/2010/wordml" xmlns:w15="http://schemas.microsoft.com/office/word/2012/wordml" xmlns:w16cid="http://schemas.microsoft.com/office/word/2016/wordml/cid" xmlns:w16se="http://schemas.microsoft.com/office/word/2015/wordml/symex" xmlns:wpg="http://schemas.microsoft.com/office/word/2010/wordprocessingGroup" xmlns:wpi="http://schemas.microsoft.com/office/word/2010/wordprocessingInk" xmlns:wne="http://schemas.microsoft.com/office/word/2006/wordml" xmlns:wps="http://schemas.microsoft.com/office/word/2010/wordprocessingShape" mc:Ignorable="w14 w15 w16se w16cid wp14">
+  <w15:person w15:author="Dattatray Patil (Contractor)">
+    <w15:presenceInfo w15:providerId="AD" w15:userId="S::Dattatray.Patil@gilead.com::715305f0-418e-4b1a-9e3b-ccb2b683531e"/>
+  </w15:person>
+</w15:people>
+</file>
+
 <file path=word/styles.xml><?xml version="1.0" encoding="utf-8"?>
-<w:styles xmlns:mc="http://schemas.openxmlformats.org/markup-compatibility/2006" xmlns:r="http://schemas.openxmlformats.org/officeDocument/2006/relationships" xmlns:w="http://schemas.openxmlformats.org/wordprocessingml/2006/main" xmlns:w14="http://schemas.microsoft.com/office/word/2010/wordml" xmlns:w15="http://schemas.microsoft.com/office/word/2012/wordml" xmlns:w16cex="http://schemas.microsoft.com/office/word/2018/wordml/cex" xmlns:w16cid="http://schemas.microsoft.com/office/word/2016/wordml/cid" xmlns:w16="http://schemas.microsoft.com/office/word/2018/wordml" xmlns:w16se="http://schemas.microsoft.com/office/word/2015/wordml/symex" mc:Ignorable="w14 w15 w16se w16cid w16 w16cex">
+<w:styles xmlns:mc="http://schemas.openxmlformats.org/markup-compatibility/2006" xmlns:r="http://schemas.openxmlformats.org/officeDocument/2006/relationships" xmlns:w="http://schemas.openxmlformats.org/wordprocessingml/2006/main" xmlns:w14="http://schemas.microsoft.com/office/word/2010/wordml" xmlns:w15="http://schemas.microsoft.com/office/word/2012/wordml" xmlns:w16cid="http://schemas.microsoft.com/office/word/2016/wordml/cid" xmlns:w16se="http://schemas.microsoft.com/office/word/2015/wordml/symex" mc:Ignorable="w14 w15 w16se w16cid">
   <w:docDefaults>
     <w:rPrDefault>
       <w:rPr>
@@ -2641,7 +3053,7 @@
       </w:pPr>
     </w:pPrDefault>
   </w:docDefaults>
-  <w:latentStyles w:defLockedState="0" w:defUIPriority="99" w:defSemiHidden="0" w:defUnhideWhenUsed="0" w:defQFormat="0" w:count="376">
+  <w:latentStyles w:defLockedState="0" w:defUIPriority="99" w:defSemiHidden="0" w:defUnhideWhenUsed="0" w:defQFormat="0" w:count="377">
     <w:lsdException w:name="Normal" w:uiPriority="0" w:qFormat="1"/>
     <w:lsdException w:name="heading 1" w:uiPriority="9" w:qFormat="1"/>
     <w:lsdException w:name="heading 2" w:semiHidden="1" w:uiPriority="9" w:unhideWhenUsed="1" w:qFormat="1"/>
@@ -2747,7 +3159,6 @@
     <w:lsdException w:name="HTML Sample" w:semiHidden="1" w:unhideWhenUsed="1"/>
     <w:lsdException w:name="HTML Typewriter" w:semiHidden="1" w:unhideWhenUsed="1"/>
     <w:lsdException w:name="HTML Variable" w:semiHidden="1" w:unhideWhenUsed="1"/>
-    <w:lsdException w:name="Normal Table" w:semiHidden="1" w:unhideWhenUsed="1"/>
     <w:lsdException w:name="annotation subject" w:semiHidden="1" w:unhideWhenUsed="1"/>
     <w:lsdException w:name="No List" w:semiHidden="1" w:unhideWhenUsed="1"/>
     <w:lsdException w:name="Outline List 1" w:semiHidden="1" w:unhideWhenUsed="1"/>
@@ -2794,10 +3205,8 @@
     <w:lsdException w:name="Table Subtle 2" w:semiHidden="1" w:unhideWhenUsed="1"/>
     <w:lsdException w:name="Table Web 1" w:semiHidden="1" w:unhideWhenUsed="1"/>
     <w:lsdException w:name="Table Web 2" w:semiHidden="1" w:unhideWhenUsed="1"/>
-    <w:lsdException w:name="Table Web 3" w:semiHidden="1" w:unhideWhenUsed="1"/>
     <w:lsdException w:name="Balloon Text" w:semiHidden="1" w:unhideWhenUsed="1"/>
     <w:lsdException w:name="Table Grid" w:uiPriority="39"/>
-    <w:lsdException w:name="Table Theme" w:semiHidden="1" w:unhideWhenUsed="1"/>
     <w:lsdException w:name="Placeholder Text" w:semiHidden="1"/>
     <w:lsdException w:name="No Spacing" w:uiPriority="1" w:qFormat="1"/>
     <w:lsdException w:name="Light Shading" w:uiPriority="60"/>
@@ -3018,11 +3427,55 @@
     <w:lsdException w:name="Hashtag" w:semiHidden="1" w:unhideWhenUsed="1"/>
     <w:lsdException w:name="Unresolved Mention" w:semiHidden="1" w:unhideWhenUsed="1"/>
     <w:lsdException w:name="Smart Link" w:semiHidden="1" w:unhideWhenUsed="1"/>
+    <w:lsdException w:name="Smart Link Error" w:semiHidden="1" w:unhideWhenUsed="1"/>
   </w:latentStyles>
   <w:style w:type="paragraph" w:default="1" w:styleId="Normal">
     <w:name w:val="Normal"/>
     <w:qFormat/>
     <w:rsid w:val="008C024E"/>
+  </w:style>
+  <w:style w:type="paragraph" w:styleId="Heading1">
+    <w:name w:val="heading 1"/>
+    <w:basedOn w:val="Normal"/>
+    <w:next w:val="Normal"/>
+    <w:link w:val="Heading1Char"/>
+    <w:uiPriority w:val="9"/>
+    <w:qFormat/>
+    <w:rsid w:val="00631489"/>
+    <w:pPr>
+      <w:keepNext/>
+      <w:keepLines/>
+      <w:spacing w:before="240" w:after="0"/>
+      <w:outlineLvl w:val="0"/>
+    </w:pPr>
+    <w:rPr>
+      <w:rFonts w:asciiTheme="majorHAnsi" w:eastAsiaTheme="majorEastAsia" w:hAnsiTheme="majorHAnsi" w:cstheme="majorBidi"/>
+      <w:color w:val="2F5496" w:themeColor="accent1" w:themeShade="BF"/>
+      <w:sz w:val="32"/>
+      <w:szCs w:val="32"/>
+    </w:rPr>
+  </w:style>
+  <w:style w:type="paragraph" w:styleId="Heading2">
+    <w:name w:val="heading 2"/>
+    <w:basedOn w:val="Normal"/>
+    <w:next w:val="Normal"/>
+    <w:link w:val="Heading2Char"/>
+    <w:uiPriority w:val="9"/>
+    <w:unhideWhenUsed/>
+    <w:qFormat/>
+    <w:rsid w:val="00631489"/>
+    <w:pPr>
+      <w:keepNext/>
+      <w:keepLines/>
+      <w:spacing w:before="40" w:after="0"/>
+      <w:outlineLvl w:val="1"/>
+    </w:pPr>
+    <w:rPr>
+      <w:rFonts w:asciiTheme="majorHAnsi" w:eastAsiaTheme="majorEastAsia" w:hAnsiTheme="majorHAnsi" w:cstheme="majorBidi"/>
+      <w:color w:val="2F5496" w:themeColor="accent1" w:themeShade="BF"/>
+      <w:sz w:val="26"/>
+      <w:szCs w:val="26"/>
+    </w:rPr>
   </w:style>
   <w:style w:type="character" w:default="1" w:styleId="DefaultParagraphFont">
     <w:name w:val="Default Paragraph Font"/>
@@ -3183,6 +3636,32 @@
     <w:name w:val="markdi0q7w2ls"/>
     <w:basedOn w:val="DefaultParagraphFont"/>
     <w:rsid w:val="0003228C"/>
+  </w:style>
+  <w:style w:type="character" w:customStyle="1" w:styleId="Heading1Char">
+    <w:name w:val="Heading 1 Char"/>
+    <w:basedOn w:val="DefaultParagraphFont"/>
+    <w:link w:val="Heading1"/>
+    <w:uiPriority w:val="9"/>
+    <w:rsid w:val="00631489"/>
+    <w:rPr>
+      <w:rFonts w:asciiTheme="majorHAnsi" w:eastAsiaTheme="majorEastAsia" w:hAnsiTheme="majorHAnsi" w:cstheme="majorBidi"/>
+      <w:color w:val="2F5496" w:themeColor="accent1" w:themeShade="BF"/>
+      <w:sz w:val="32"/>
+      <w:szCs w:val="32"/>
+    </w:rPr>
+  </w:style>
+  <w:style w:type="character" w:customStyle="1" w:styleId="Heading2Char">
+    <w:name w:val="Heading 2 Char"/>
+    <w:basedOn w:val="DefaultParagraphFont"/>
+    <w:link w:val="Heading2"/>
+    <w:uiPriority w:val="9"/>
+    <w:rsid w:val="00631489"/>
+    <w:rPr>
+      <w:rFonts w:asciiTheme="majorHAnsi" w:eastAsiaTheme="majorEastAsia" w:hAnsiTheme="majorHAnsi" w:cstheme="majorBidi"/>
+      <w:color w:val="2F5496" w:themeColor="accent1" w:themeShade="BF"/>
+      <w:sz w:val="26"/>
+      <w:szCs w:val="26"/>
+    </w:rPr>
   </w:style>
 </w:styles>
 </file>

</xml_diff>